<commit_message>
Added "40-Lesson ILP" folder for potential ILPs &  Updated Lesson Objectives
</commit_message>
<xml_diff>
--- a/Detailed Lesson Objectives.docx
+++ b/Detailed Lesson Objectives.docx
@@ -4,24 +4,170 @@
   <w:body>
     <w:p>
       <w:pPr>
-        <w:spacing w:line="360" w:lineRule="auto"/>
-        <w:rPr>
-          <w:rFonts w:ascii="Calibri" w:hAnsi="Calibri" w:cs="Calibri"/>
-        </w:rPr>
-      </w:pPr>
-      <w:r>
-        <w:rPr>
-          <w:rFonts w:ascii="Calibri" w:hAnsi="Calibri" w:cs="Calibri"/>
+        <w:rPr>
+          <w:rFonts w:ascii="Abadi" w:hAnsi="Abadi"/>
           <w:b/>
           <w:bCs/>
-        </w:rPr>
-        <w:t>Lesson 1</w:t>
-      </w:r>
-      <w:r>
-        <w:rPr>
-          <w:rFonts w:ascii="Calibri" w:hAnsi="Calibri" w:cs="Calibri"/>
-        </w:rPr>
-        <w:t>:</w:t>
+          <w:sz w:val="28"/>
+          <w:szCs w:val="26"/>
+          <w:u w:val="single"/>
+        </w:rPr>
+      </w:pPr>
+      <w:r>
+        <w:rPr>
+          <w:rFonts w:ascii="Abadi" w:hAnsi="Abadi"/>
+          <w:b/>
+          <w:bCs/>
+          <w:sz w:val="28"/>
+          <w:szCs w:val="26"/>
+          <w:u w:val="single"/>
+        </w:rPr>
+        <w:t>[No labs for first part of 2-part lessons]</w:t>
+      </w:r>
+    </w:p>
+    <w:p>
+      <w:pPr>
+        <w:rPr>
+          <w:rFonts w:ascii="Abadi" w:hAnsi="Abadi"/>
+          <w:u w:val="single"/>
+        </w:rPr>
+      </w:pPr>
+    </w:p>
+    <w:p>
+      <w:pPr>
+        <w:rPr>
+          <w:rFonts w:ascii="Abadi" w:hAnsi="Abadi"/>
+          <w:u w:val="single"/>
+        </w:rPr>
+      </w:pPr>
+      <w:r>
+        <w:rPr>
+          <w:rFonts w:ascii="Abadi" w:hAnsi="Abadi"/>
+          <w:u w:val="single"/>
+        </w:rPr>
+        <w:t>Block 1: Control Flow</w:t>
+      </w:r>
+    </w:p>
+    <w:p>
+      <w:pPr>
+        <w:rPr>
+          <w:rFonts w:ascii="Abadi" w:hAnsi="Abadi"/>
+        </w:rPr>
+      </w:pPr>
+    </w:p>
+    <w:p>
+      <w:pPr>
+        <w:rPr>
+          <w:rFonts w:ascii="Abadi" w:hAnsi="Abadi"/>
+        </w:rPr>
+      </w:pPr>
+      <w:r>
+        <w:rPr>
+          <w:rFonts w:ascii="Abadi" w:hAnsi="Abadi"/>
+        </w:rPr>
+        <w:t>.</w:t>
+      </w:r>
+    </w:p>
+    <w:p>
+      <w:pPr>
+        <w:rPr>
+          <w:rFonts w:ascii="Abadi" w:hAnsi="Abadi"/>
+        </w:rPr>
+      </w:pPr>
+      <w:r>
+        <w:rPr>
+          <w:rFonts w:ascii="Abadi" w:hAnsi="Abadi"/>
+        </w:rPr>
+        <w:t>.</w:t>
+      </w:r>
+    </w:p>
+    <w:p>
+      <w:pPr>
+        <w:rPr>
+          <w:rFonts w:ascii="Abadi" w:hAnsi="Abadi"/>
+        </w:rPr>
+      </w:pPr>
+      <w:r>
+        <w:rPr>
+          <w:rFonts w:ascii="Abadi" w:hAnsi="Abadi"/>
+        </w:rPr>
+        <w:t>.</w:t>
+      </w:r>
+    </w:p>
+    <w:p>
+      <w:pPr>
+        <w:rPr>
+          <w:rFonts w:ascii="Abadi" w:hAnsi="Abadi"/>
+        </w:rPr>
+      </w:pPr>
+    </w:p>
+    <w:p>
+      <w:pPr>
+        <w:rPr>
+          <w:rFonts w:ascii="Abadi" w:hAnsi="Abadi"/>
+        </w:rPr>
+      </w:pPr>
+      <w:r>
+        <w:rPr>
+          <w:rFonts w:ascii="Abadi" w:hAnsi="Abadi"/>
+        </w:rPr>
+        <w:t>Lesson 8: Enums</w:t>
+      </w:r>
+      <w:r>
+        <w:rPr>
+          <w:rFonts w:ascii="Abadi" w:hAnsi="Abadi"/>
+        </w:rPr>
+        <w:t xml:space="preserve"> – 6.1</w:t>
+      </w:r>
+    </w:p>
+    <w:p>
+      <w:pPr>
+        <w:rPr>
+          <w:rFonts w:ascii="Abadi" w:hAnsi="Abadi"/>
+        </w:rPr>
+      </w:pPr>
+    </w:p>
+    <w:p>
+      <w:pPr>
+        <w:rPr>
+          <w:rFonts w:ascii="Abadi" w:hAnsi="Abadi"/>
+        </w:rPr>
+      </w:pPr>
+      <w:r>
+        <w:rPr>
+          <w:rFonts w:ascii="Abadi" w:hAnsi="Abadi"/>
+        </w:rPr>
+        <w:t xml:space="preserve">Lesson 9: </w:t>
+      </w:r>
+      <w:r>
+        <w:rPr>
+          <w:rFonts w:ascii="Abadi" w:hAnsi="Abadi"/>
+        </w:rPr>
+        <w:t>Match (Part 1)</w:t>
+      </w:r>
+      <w:r>
+        <w:rPr>
+          <w:rFonts w:ascii="Abadi" w:hAnsi="Abadi"/>
+        </w:rPr>
+        <w:t xml:space="preserve"> – 6.2</w:t>
+      </w:r>
+    </w:p>
+    <w:p>
+      <w:pPr>
+        <w:pStyle w:val="ListParagraph"/>
+        <w:numPr>
+          <w:ilvl w:val="0"/>
+          <w:numId w:val="13"/>
+        </w:numPr>
+        <w:rPr>
+          <w:rFonts w:ascii="Abadi" w:hAnsi="Abadi"/>
+        </w:rPr>
+      </w:pPr>
+      <w:r>
+        <w:rPr>
+          <w:rFonts w:ascii="Abadi" w:hAnsi="Abadi"/>
+        </w:rPr>
+        <w:t>Basic matching</w:t>
       </w:r>
     </w:p>
     <w:p>
@@ -29,18 +175,17 @@
         <w:pStyle w:val="ListParagraph"/>
         <w:numPr>
           <w:ilvl w:val="1"/>
-          <w:numId w:val="6"/>
+          <w:numId w:val="13"/>
         </w:numPr>
-        <w:spacing w:line="360" w:lineRule="auto"/>
-        <w:rPr>
-          <w:rFonts w:ascii="Calibri" w:hAnsi="Calibri" w:cs="Calibri"/>
-        </w:rPr>
-      </w:pPr>
-      <w:r>
-        <w:rPr>
-          <w:rFonts w:ascii="Calibri" w:hAnsi="Calibri" w:cs="Calibri"/>
-        </w:rPr>
-        <w:t>Install RustRover (RR)</w:t>
+        <w:rPr>
+          <w:rFonts w:ascii="Abadi" w:hAnsi="Abadi"/>
+        </w:rPr>
+      </w:pPr>
+      <w:r>
+        <w:rPr>
+          <w:rFonts w:ascii="Abadi" w:hAnsi="Abadi"/>
+        </w:rPr>
+        <w:t>Exhaustive</w:t>
       </w:r>
     </w:p>
     <w:p>
@@ -48,154 +193,985 @@
         <w:pStyle w:val="ListParagraph"/>
         <w:numPr>
           <w:ilvl w:val="1"/>
-          <w:numId w:val="6"/>
+          <w:numId w:val="13"/>
         </w:numPr>
-        <w:spacing w:line="360" w:lineRule="auto"/>
-        <w:rPr>
-          <w:rFonts w:ascii="Calibri" w:hAnsi="Calibri" w:cs="Calibri"/>
-        </w:rPr>
-      </w:pPr>
-      <w:r>
-        <w:rPr>
-          <w:rFonts w:ascii="Calibri" w:hAnsi="Calibri" w:cs="Calibri"/>
-        </w:rPr>
-        <w:t>Write &amp; run a “Hello World” program in Rust (verify proper RR setup)</w:t>
-      </w:r>
-    </w:p>
-    <w:p>
-      <w:pPr>
-        <w:spacing w:line="360" w:lineRule="auto"/>
-        <w:rPr>
-          <w:rFonts w:ascii="Calibri" w:hAnsi="Calibri" w:cs="Calibri"/>
-        </w:rPr>
-      </w:pPr>
-    </w:p>
-    <w:p>
-      <w:pPr>
-        <w:spacing w:line="360" w:lineRule="auto"/>
-        <w:rPr>
-          <w:rFonts w:ascii="Calibri" w:hAnsi="Calibri" w:cs="Calibri"/>
-        </w:rPr>
-      </w:pPr>
-      <w:r>
-        <w:rPr>
-          <w:rFonts w:ascii="Calibri" w:hAnsi="Calibri" w:cs="Calibri"/>
-          <w:b/>
-          <w:bCs/>
-        </w:rPr>
-        <w:t>Lesson 2:</w:t>
+        <w:rPr>
+          <w:rFonts w:ascii="Abadi" w:hAnsi="Abadi"/>
+        </w:rPr>
+      </w:pPr>
+      <w:r>
+        <w:rPr>
+          <w:rFonts w:ascii="Abadi" w:hAnsi="Abadi"/>
+        </w:rPr>
+        <w:t>Etc.</w:t>
+      </w:r>
+    </w:p>
+    <w:p>
+      <w:pPr>
+        <w:rPr>
+          <w:rFonts w:ascii="Abadi" w:hAnsi="Abadi"/>
+        </w:rPr>
+      </w:pPr>
+    </w:p>
+    <w:p>
+      <w:pPr>
+        <w:rPr>
+          <w:rFonts w:ascii="Abadi" w:hAnsi="Abadi"/>
+        </w:rPr>
+      </w:pPr>
+      <w:r>
+        <w:rPr>
+          <w:rFonts w:ascii="Abadi" w:hAnsi="Abadi"/>
+        </w:rPr>
+        <w:t>Lesson 10:</w:t>
+      </w:r>
+      <w:r>
+        <w:rPr>
+          <w:rFonts w:ascii="Abadi" w:hAnsi="Abadi"/>
+        </w:rPr>
+        <w:t xml:space="preserve"> Match (Part 2)</w:t>
+      </w:r>
+      <w:r>
+        <w:rPr>
+          <w:rFonts w:ascii="Abadi" w:hAnsi="Abadi"/>
+        </w:rPr>
+        <w:t xml:space="preserve"> – 6.2</w:t>
       </w:r>
     </w:p>
     <w:p>
       <w:pPr>
         <w:pStyle w:val="ListParagraph"/>
         <w:numPr>
-          <w:ilvl w:val="1"/>
-          <w:numId w:val="8"/>
+          <w:ilvl w:val="0"/>
+          <w:numId w:val="13"/>
         </w:numPr>
-        <w:spacing w:line="360" w:lineRule="auto"/>
-        <w:rPr>
-          <w:rFonts w:ascii="Calibri" w:hAnsi="Calibri" w:cs="Calibri"/>
-        </w:rPr>
-      </w:pPr>
-      <w:r>
-        <w:rPr>
-          <w:rFonts w:ascii="Calibri" w:hAnsi="Calibri" w:cs="Calibri"/>
-        </w:rPr>
-        <w:t xml:space="preserve">Understand </w:t>
-      </w:r>
-      <w:r>
-        <w:rPr>
-          <w:rFonts w:ascii="Calibri" w:hAnsi="Calibri" w:cs="Calibri"/>
-        </w:rPr>
-        <w:t xml:space="preserve">the </w:t>
-      </w:r>
-      <w:r>
-        <w:rPr>
-          <w:rFonts w:ascii="Calibri" w:hAnsi="Calibri" w:cs="Calibri"/>
-        </w:rPr>
-        <w:t xml:space="preserve">differences </w:t>
-      </w:r>
-      <w:r>
-        <w:rPr>
-          <w:rFonts w:ascii="Calibri" w:hAnsi="Calibri" w:cs="Calibri"/>
-        </w:rPr>
-        <w:t>between statically &amp; dynamically typed languages</w:t>
-      </w:r>
-      <w:r>
-        <w:rPr>
-          <w:rFonts w:ascii="Calibri" w:hAnsi="Calibri" w:cs="Calibri"/>
+        <w:rPr>
+          <w:rFonts w:ascii="Abadi" w:hAnsi="Abadi"/>
+        </w:rPr>
+      </w:pPr>
+      <w:r>
+        <w:rPr>
+          <w:rFonts w:ascii="Abadi" w:hAnsi="Abadi"/>
+        </w:rPr>
+        <w:t>Binding</w:t>
+      </w:r>
+    </w:p>
+    <w:p>
+      <w:pPr>
+        <w:rPr>
+          <w:rFonts w:ascii="Abadi" w:hAnsi="Abadi"/>
+        </w:rPr>
+      </w:pPr>
+    </w:p>
+    <w:p>
+      <w:pPr>
+        <w:rPr>
+          <w:rFonts w:ascii="Abadi" w:hAnsi="Abadi"/>
+        </w:rPr>
+      </w:pPr>
+      <w:r>
+        <w:rPr>
+          <w:rFonts w:ascii="Abadi" w:hAnsi="Abadi"/>
+        </w:rPr>
+        <w:t>Lesson 11</w:t>
+      </w:r>
+      <w:r>
+        <w:rPr>
+          <w:rFonts w:ascii="Abadi" w:hAnsi="Abadi"/>
+        </w:rPr>
+        <w:t>:</w:t>
+      </w:r>
+      <w:r>
+        <w:rPr>
+          <w:rFonts w:ascii="Abadi" w:hAnsi="Abadi"/>
         </w:rPr>
         <w:t xml:space="preserve"> </w:t>
+      </w:r>
+      <w:r>
+        <w:rPr>
+          <w:rFonts w:ascii="Abadi" w:hAnsi="Abadi"/>
+        </w:rPr>
+        <w:t>Advanced Control Flow</w:t>
+      </w:r>
+      <w:r>
+        <w:rPr>
+          <w:rFonts w:ascii="Abadi" w:hAnsi="Abadi"/>
+        </w:rPr>
+        <w:t xml:space="preserve"> </w:t>
+      </w:r>
+      <w:r>
+        <w:rPr>
+          <w:rFonts w:ascii="Abadi" w:hAnsi="Abadi"/>
+        </w:rPr>
+        <w:t>–</w:t>
+      </w:r>
+      <w:r>
+        <w:rPr>
+          <w:rFonts w:ascii="Abadi" w:hAnsi="Abadi"/>
+        </w:rPr>
+        <w:t xml:space="preserve"> </w:t>
+      </w:r>
+      <w:r>
+        <w:rPr>
+          <w:rFonts w:ascii="Abadi" w:hAnsi="Abadi"/>
+        </w:rPr>
+        <w:t>6.3</w:t>
       </w:r>
     </w:p>
     <w:p>
       <w:pPr>
         <w:pStyle w:val="ListParagraph"/>
         <w:numPr>
-          <w:ilvl w:val="1"/>
-          <w:numId w:val="8"/>
+          <w:ilvl w:val="0"/>
+          <w:numId w:val="13"/>
         </w:numPr>
-        <w:spacing w:line="360" w:lineRule="auto"/>
-        <w:rPr>
-          <w:rFonts w:ascii="Calibri" w:hAnsi="Calibri" w:cs="Calibri"/>
-        </w:rPr>
-      </w:pPr>
-      <w:r>
-        <w:rPr>
-          <w:rFonts w:ascii="Calibri" w:hAnsi="Calibri" w:cs="Calibri"/>
-        </w:rPr>
-        <w:t xml:space="preserve">Demonstrate </w:t>
-      </w:r>
-      <w:r>
-        <w:rPr>
-          <w:rFonts w:ascii="Calibri" w:hAnsi="Calibri" w:cs="Calibri"/>
-        </w:rPr>
-        <w:t>knowledge of various Rust primitives</w:t>
-      </w:r>
-      <w:r>
-        <w:rPr>
-          <w:rFonts w:ascii="Calibri" w:hAnsi="Calibri" w:cs="Calibri"/>
-        </w:rPr>
-        <w:t xml:space="preserve"> and when to use signed or unsigned types</w:t>
-      </w:r>
-    </w:p>
-    <w:p>
-      <w:pPr>
-        <w:spacing w:line="360" w:lineRule="auto"/>
-        <w:rPr>
-          <w:rFonts w:ascii="Calibri" w:hAnsi="Calibri" w:cs="Calibri"/>
-        </w:rPr>
-      </w:pPr>
-    </w:p>
-    <w:p>
-      <w:pPr>
-        <w:spacing w:line="360" w:lineRule="auto"/>
-        <w:rPr>
-          <w:rFonts w:ascii="Calibri" w:hAnsi="Calibri" w:cs="Calibri"/>
-        </w:rPr>
-      </w:pPr>
-      <w:r>
-        <w:rPr>
-          <w:rFonts w:ascii="Calibri" w:hAnsi="Calibri" w:cs="Calibri"/>
-          <w:b/>
-          <w:bCs/>
-        </w:rPr>
-        <w:t>Lesson 3:</w:t>
+        <w:rPr>
+          <w:rFonts w:ascii="Abadi" w:hAnsi="Abadi"/>
+        </w:rPr>
+      </w:pPr>
+      <w:r>
+        <w:rPr>
+          <w:rFonts w:ascii="Abadi" w:hAnsi="Abadi"/>
+        </w:rPr>
+        <w:t>If-Let</w:t>
       </w:r>
     </w:p>
     <w:p>
       <w:pPr>
         <w:pStyle w:val="ListParagraph"/>
         <w:numPr>
-          <w:ilvl w:val="1"/>
-          <w:numId w:val="10"/>
+          <w:ilvl w:val="0"/>
+          <w:numId w:val="13"/>
         </w:numPr>
-        <w:spacing w:line="360" w:lineRule="auto"/>
-        <w:rPr>
-          <w:rFonts w:ascii="Calibri" w:hAnsi="Calibri" w:cs="Calibri"/>
-        </w:rPr>
-      </w:pPr>
+        <w:rPr>
+          <w:rFonts w:ascii="Abadi" w:hAnsi="Abadi"/>
+        </w:rPr>
+      </w:pPr>
+      <w:r>
+        <w:rPr>
+          <w:rFonts w:ascii="Abadi" w:hAnsi="Abadi"/>
+        </w:rPr>
+        <w:t>While-Let</w:t>
+      </w:r>
+    </w:p>
+    <w:p>
+      <w:pPr>
+        <w:rPr>
+          <w:rFonts w:ascii="Abadi" w:hAnsi="Abadi"/>
+        </w:rPr>
+      </w:pPr>
+    </w:p>
+    <w:p>
+      <w:pPr>
+        <w:rPr>
+          <w:rFonts w:ascii="Abadi" w:hAnsi="Abadi"/>
+        </w:rPr>
+      </w:pPr>
+    </w:p>
+    <w:p>
+      <w:pPr>
+        <w:rPr>
+          <w:rFonts w:ascii="Abadi" w:hAnsi="Abadi"/>
+          <w:u w:val="single"/>
+        </w:rPr>
+      </w:pPr>
+      <w:r>
+        <w:rPr>
+          <w:rFonts w:ascii="Abadi" w:hAnsi="Abadi"/>
+          <w:u w:val="single"/>
+        </w:rPr>
+        <w:t xml:space="preserve">Block 2: </w:t>
+      </w:r>
+      <w:r>
+        <w:rPr>
+          <w:rFonts w:ascii="Abadi" w:hAnsi="Abadi"/>
+          <w:u w:val="single"/>
+        </w:rPr>
+        <w:t>Types</w:t>
+      </w:r>
+    </w:p>
+    <w:p>
+      <w:pPr>
+        <w:rPr>
+          <w:rFonts w:ascii="Abadi" w:hAnsi="Abadi"/>
+        </w:rPr>
+      </w:pPr>
+    </w:p>
+    <w:p>
+      <w:pPr>
+        <w:rPr>
+          <w:rFonts w:ascii="Abadi" w:hAnsi="Abadi"/>
+        </w:rPr>
+      </w:pPr>
+      <w:r>
+        <w:rPr>
+          <w:rFonts w:ascii="Abadi" w:hAnsi="Abadi"/>
+        </w:rPr>
+        <w:t xml:space="preserve">Lesson 12: </w:t>
+      </w:r>
+      <w:r>
+        <w:rPr>
+          <w:rFonts w:ascii="Abadi" w:hAnsi="Abadi"/>
+        </w:rPr>
+        <w:t>Structs</w:t>
+      </w:r>
+      <w:r>
+        <w:rPr>
+          <w:rFonts w:ascii="Abadi" w:hAnsi="Abadi"/>
+        </w:rPr>
+        <w:t xml:space="preserve"> (Part 1)</w:t>
+      </w:r>
+      <w:r>
+        <w:rPr>
+          <w:rFonts w:ascii="Abadi" w:hAnsi="Abadi"/>
+        </w:rPr>
+        <w:t xml:space="preserve"> </w:t>
+      </w:r>
+      <w:r>
+        <w:rPr>
+          <w:rFonts w:ascii="Abadi" w:hAnsi="Abadi"/>
+        </w:rPr>
+        <w:t>–</w:t>
+      </w:r>
+      <w:r>
+        <w:rPr>
+          <w:rFonts w:ascii="Abadi" w:hAnsi="Abadi"/>
+        </w:rPr>
+        <w:t xml:space="preserve"> </w:t>
+      </w:r>
+      <w:r>
+        <w:rPr>
+          <w:rFonts w:ascii="Abadi" w:hAnsi="Abadi"/>
+        </w:rPr>
+        <w:t>5.1</w:t>
+      </w:r>
+    </w:p>
+    <w:p>
+      <w:pPr>
+        <w:pStyle w:val="ListParagraph"/>
+        <w:numPr>
+          <w:ilvl w:val="0"/>
+          <w:numId w:val="13"/>
+        </w:numPr>
+        <w:rPr>
+          <w:rFonts w:ascii="Abadi" w:hAnsi="Abadi"/>
+        </w:rPr>
+      </w:pPr>
+      <w:r>
+        <w:rPr>
+          <w:rFonts w:ascii="Abadi" w:hAnsi="Abadi"/>
+        </w:rPr>
+        <w:t>Defining types</w:t>
+      </w:r>
+    </w:p>
+    <w:p>
+      <w:pPr>
+        <w:pStyle w:val="ListParagraph"/>
+        <w:numPr>
+          <w:ilvl w:val="0"/>
+          <w:numId w:val="13"/>
+        </w:numPr>
+        <w:rPr>
+          <w:rFonts w:ascii="Abadi" w:hAnsi="Abadi"/>
+        </w:rPr>
+      </w:pPr>
+      <w:r>
+        <w:rPr>
+          <w:rFonts w:ascii="Abadi" w:hAnsi="Abadi"/>
+        </w:rPr>
+        <w:t>Instantiating Types</w:t>
+      </w:r>
+    </w:p>
+    <w:p>
+      <w:pPr>
+        <w:rPr>
+          <w:rFonts w:ascii="Abadi" w:hAnsi="Abadi"/>
+        </w:rPr>
+      </w:pPr>
+    </w:p>
+    <w:p>
+      <w:pPr>
+        <w:rPr>
+          <w:rFonts w:ascii="Abadi" w:hAnsi="Abadi"/>
+        </w:rPr>
+      </w:pPr>
+      <w:r>
+        <w:rPr>
+          <w:rFonts w:ascii="Abadi" w:hAnsi="Abadi"/>
+        </w:rPr>
+        <w:t>L</w:t>
+      </w:r>
+      <w:r>
+        <w:rPr>
+          <w:rFonts w:ascii="Abadi" w:hAnsi="Abadi"/>
+        </w:rPr>
+        <w:t>esson 13: Structs (Part 2)</w:t>
+      </w:r>
+      <w:r>
+        <w:rPr>
+          <w:rFonts w:ascii="Abadi" w:hAnsi="Abadi"/>
+        </w:rPr>
+        <w:t xml:space="preserve"> </w:t>
+      </w:r>
+      <w:r>
+        <w:rPr>
+          <w:rFonts w:ascii="Abadi" w:hAnsi="Abadi"/>
+        </w:rPr>
+        <w:t>–</w:t>
+      </w:r>
+      <w:r>
+        <w:rPr>
+          <w:rFonts w:ascii="Abadi" w:hAnsi="Abadi"/>
+        </w:rPr>
+        <w:t xml:space="preserve"> </w:t>
+      </w:r>
+      <w:r>
+        <w:rPr>
+          <w:rFonts w:ascii="Abadi" w:hAnsi="Abadi"/>
+        </w:rPr>
+        <w:t>5.3</w:t>
+      </w:r>
+    </w:p>
+    <w:p>
+      <w:pPr>
+        <w:pStyle w:val="ListParagraph"/>
+        <w:numPr>
+          <w:ilvl w:val="0"/>
+          <w:numId w:val="13"/>
+        </w:numPr>
+        <w:rPr>
+          <w:rFonts w:ascii="Abadi" w:hAnsi="Abadi"/>
+        </w:rPr>
+      </w:pPr>
+      <w:r>
+        <w:rPr>
+          <w:rFonts w:ascii="Abadi" w:hAnsi="Abadi"/>
+        </w:rPr>
+        <w:t>Implement</w:t>
+      </w:r>
+      <w:r>
+        <w:rPr>
+          <w:rFonts w:ascii="Abadi" w:hAnsi="Abadi"/>
+        </w:rPr>
+        <w:t>ing</w:t>
+      </w:r>
+      <w:r>
+        <w:rPr>
+          <w:rFonts w:ascii="Abadi" w:hAnsi="Abadi"/>
+        </w:rPr>
+        <w:t xml:space="preserve"> Types</w:t>
+      </w:r>
+    </w:p>
+    <w:p>
+      <w:pPr>
+        <w:pStyle w:val="ListParagraph"/>
+        <w:numPr>
+          <w:ilvl w:val="0"/>
+          <w:numId w:val="13"/>
+        </w:numPr>
+        <w:rPr>
+          <w:rFonts w:ascii="Abadi" w:hAnsi="Abadi"/>
+        </w:rPr>
+      </w:pPr>
+      <w:r>
+        <w:rPr>
+          <w:rFonts w:ascii="Abadi" w:hAnsi="Abadi"/>
+        </w:rPr>
+        <w:t>Methods &amp; Associated Functions</w:t>
+      </w:r>
+    </w:p>
+    <w:p>
+      <w:pPr>
+        <w:rPr>
+          <w:rFonts w:ascii="Abadi" w:hAnsi="Abadi"/>
+        </w:rPr>
+      </w:pPr>
+    </w:p>
+    <w:p>
+      <w:pPr>
+        <w:rPr>
+          <w:rFonts w:ascii="Abadi" w:hAnsi="Abadi"/>
+          <w:i/>
+          <w:iCs/>
+          <w:u w:val="single"/>
+        </w:rPr>
+      </w:pPr>
+      <w:r>
+        <w:rPr>
+          <w:rFonts w:ascii="Abadi" w:hAnsi="Abadi"/>
+          <w:i/>
+          <w:iCs/>
+          <w:u w:val="single"/>
+        </w:rPr>
+        <w:t>PEX 1</w:t>
+      </w:r>
+      <w:r>
+        <w:rPr>
+          <w:rFonts w:ascii="Abadi" w:hAnsi="Abadi"/>
+          <w:i/>
+          <w:iCs/>
+          <w:u w:val="single"/>
+        </w:rPr>
+        <w:t xml:space="preserve"> (</w:t>
+      </w:r>
+      <w:r>
+        <w:rPr>
+          <w:rFonts w:ascii="Abadi" w:hAnsi="Abadi"/>
+          <w:i/>
+          <w:iCs/>
+          <w:u w:val="single"/>
+        </w:rPr>
+        <w:t>Poker</w:t>
+      </w:r>
+      <w:r>
+        <w:rPr>
+          <w:rFonts w:ascii="Abadi" w:hAnsi="Abadi"/>
+          <w:i/>
+          <w:iCs/>
+          <w:u w:val="single"/>
+        </w:rPr>
+        <w:t>)</w:t>
+      </w:r>
+      <w:r>
+        <w:rPr>
+          <w:rFonts w:ascii="Abadi" w:hAnsi="Abadi"/>
+          <w:i/>
+          <w:iCs/>
+          <w:u w:val="single"/>
+        </w:rPr>
+        <w:t xml:space="preserve"> Due</w:t>
+      </w:r>
+    </w:p>
+    <w:p>
+      <w:pPr>
+        <w:rPr>
+          <w:rFonts w:ascii="Abadi" w:hAnsi="Abadi"/>
+        </w:rPr>
+      </w:pPr>
+    </w:p>
+    <w:p>
+      <w:pPr>
+        <w:rPr>
+          <w:rFonts w:ascii="Abadi" w:hAnsi="Abadi"/>
+        </w:rPr>
+      </w:pPr>
+      <w:r>
+        <w:rPr>
+          <w:rFonts w:ascii="Abadi" w:hAnsi="Abadi"/>
+        </w:rPr>
+        <w:t>Lesson 1</w:t>
+      </w:r>
+      <w:r>
+        <w:rPr>
+          <w:rFonts w:ascii="Abadi" w:hAnsi="Abadi"/>
+        </w:rPr>
+        <w:t>4</w:t>
+      </w:r>
+      <w:r>
+        <w:rPr>
+          <w:rFonts w:ascii="Abadi" w:hAnsi="Abadi"/>
+        </w:rPr>
+        <w:t xml:space="preserve">: </w:t>
+      </w:r>
+      <w:r>
+        <w:rPr>
+          <w:rFonts w:ascii="Abadi" w:hAnsi="Abadi"/>
+        </w:rPr>
+        <w:t>Generics</w:t>
+      </w:r>
+      <w:r>
+        <w:rPr>
+          <w:rFonts w:ascii="Abadi" w:hAnsi="Abadi"/>
+        </w:rPr>
+        <w:t xml:space="preserve"> (Part 1)</w:t>
+      </w:r>
+      <w:r>
+        <w:rPr>
+          <w:rFonts w:ascii="Abadi" w:hAnsi="Abadi"/>
+        </w:rPr>
+        <w:t xml:space="preserve"> </w:t>
+      </w:r>
+      <w:r>
+        <w:rPr>
+          <w:rFonts w:ascii="Abadi" w:hAnsi="Abadi"/>
+        </w:rPr>
+        <w:t>–</w:t>
+      </w:r>
+      <w:r>
+        <w:rPr>
+          <w:rFonts w:ascii="Abadi" w:hAnsi="Abadi"/>
+        </w:rPr>
+        <w:t xml:space="preserve"> </w:t>
+      </w:r>
+      <w:r>
+        <w:rPr>
+          <w:rFonts w:ascii="Abadi" w:hAnsi="Abadi"/>
+        </w:rPr>
+        <w:t>10.1</w:t>
+      </w:r>
+    </w:p>
+    <w:p>
+      <w:pPr>
+        <w:pStyle w:val="ListParagraph"/>
+        <w:numPr>
+          <w:ilvl w:val="0"/>
+          <w:numId w:val="13"/>
+        </w:numPr>
+        <w:rPr>
+          <w:rFonts w:ascii="Abadi" w:hAnsi="Abadi"/>
+        </w:rPr>
+      </w:pPr>
+      <w:r>
+        <w:rPr>
+          <w:rFonts w:ascii="Abadi" w:hAnsi="Abadi"/>
+        </w:rPr>
+        <w:t>WTF is a Generic</w:t>
+      </w:r>
+    </w:p>
+    <w:p>
+      <w:pPr>
+        <w:pStyle w:val="ListParagraph"/>
+        <w:numPr>
+          <w:ilvl w:val="0"/>
+          <w:numId w:val="13"/>
+        </w:numPr>
+        <w:rPr>
+          <w:rFonts w:ascii="Abadi" w:hAnsi="Abadi"/>
+        </w:rPr>
+      </w:pPr>
+      <w:r>
+        <w:rPr>
+          <w:rFonts w:ascii="Abadi" w:hAnsi="Abadi"/>
+        </w:rPr>
+        <w:t>Syntax</w:t>
+      </w:r>
+    </w:p>
+    <w:p>
+      <w:pPr>
+        <w:rPr>
+          <w:rFonts w:ascii="Abadi" w:hAnsi="Abadi"/>
+        </w:rPr>
+      </w:pPr>
+    </w:p>
+    <w:p>
+      <w:pPr>
+        <w:rPr>
+          <w:rFonts w:ascii="Abadi" w:hAnsi="Abadi"/>
+        </w:rPr>
+      </w:pPr>
+      <w:r>
+        <w:rPr>
+          <w:rFonts w:ascii="Abadi" w:hAnsi="Abadi"/>
+        </w:rPr>
+        <w:t>Lesson 1</w:t>
+      </w:r>
+      <w:r>
+        <w:rPr>
+          <w:rFonts w:ascii="Abadi" w:hAnsi="Abadi"/>
+        </w:rPr>
+        <w:t>5: Generics (Part 2)</w:t>
+      </w:r>
+      <w:r>
+        <w:rPr>
+          <w:rFonts w:ascii="Abadi" w:hAnsi="Abadi"/>
+        </w:rPr>
+        <w:t xml:space="preserve"> – (10.1 &amp; Google)</w:t>
+      </w:r>
+    </w:p>
+    <w:p>
+      <w:pPr>
+        <w:pStyle w:val="ListParagraph"/>
+        <w:numPr>
+          <w:ilvl w:val="0"/>
+          <w:numId w:val="13"/>
+        </w:numPr>
+        <w:rPr>
+          <w:rFonts w:ascii="Abadi" w:hAnsi="Abadi"/>
+        </w:rPr>
+      </w:pPr>
+      <w:r>
+        <w:rPr>
+          <w:rFonts w:ascii="Abadi" w:hAnsi="Abadi"/>
+        </w:rPr>
+        <w:t xml:space="preserve">Uses </w:t>
+      </w:r>
+    </w:p>
+    <w:p>
+      <w:pPr>
+        <w:pStyle w:val="ListParagraph"/>
+        <w:numPr>
+          <w:ilvl w:val="0"/>
+          <w:numId w:val="13"/>
+        </w:numPr>
+        <w:rPr>
+          <w:rFonts w:ascii="Abadi" w:hAnsi="Abadi"/>
+        </w:rPr>
+      </w:pPr>
+      <w:r>
+        <w:rPr>
+          <w:rFonts w:ascii="Abadi" w:hAnsi="Abadi"/>
+        </w:rPr>
+        <w:t>Practice</w:t>
+      </w:r>
+    </w:p>
+    <w:p>
+      <w:pPr>
+        <w:rPr>
+          <w:rFonts w:ascii="Abadi" w:hAnsi="Abadi"/>
+        </w:rPr>
+      </w:pPr>
+    </w:p>
+    <w:p>
+      <w:pPr>
+        <w:rPr>
+          <w:rFonts w:ascii="Abadi" w:hAnsi="Abadi"/>
+        </w:rPr>
+      </w:pPr>
+      <w:r>
+        <w:rPr>
+          <w:rFonts w:ascii="Abadi" w:hAnsi="Abadi"/>
+        </w:rPr>
+        <w:t>Lesson 1</w:t>
+      </w:r>
+      <w:r>
+        <w:rPr>
+          <w:rFonts w:ascii="Abadi" w:hAnsi="Abadi"/>
+        </w:rPr>
+        <w:t>6</w:t>
+      </w:r>
+      <w:r>
+        <w:rPr>
+          <w:rFonts w:ascii="Abadi" w:hAnsi="Abadi"/>
+        </w:rPr>
+        <w:t>: Traits</w:t>
+      </w:r>
+      <w:r>
+        <w:rPr>
+          <w:rFonts w:ascii="Abadi" w:hAnsi="Abadi"/>
+        </w:rPr>
+        <w:t xml:space="preserve"> (Part 1)</w:t>
+      </w:r>
+      <w:r>
+        <w:rPr>
+          <w:rFonts w:ascii="Abadi" w:hAnsi="Abadi"/>
+        </w:rPr>
+        <w:t xml:space="preserve"> </w:t>
+      </w:r>
+      <w:r>
+        <w:rPr>
+          <w:rFonts w:ascii="Abadi" w:hAnsi="Abadi"/>
+        </w:rPr>
+        <w:t>–</w:t>
+      </w:r>
+      <w:r>
+        <w:rPr>
+          <w:rFonts w:ascii="Abadi" w:hAnsi="Abadi"/>
+        </w:rPr>
+        <w:t xml:space="preserve"> </w:t>
+      </w:r>
+      <w:r>
+        <w:rPr>
+          <w:rFonts w:ascii="Abadi" w:hAnsi="Abadi"/>
+        </w:rPr>
+        <w:t>10.2</w:t>
+      </w:r>
+    </w:p>
+    <w:p>
+      <w:pPr>
+        <w:pStyle w:val="ListParagraph"/>
+        <w:numPr>
+          <w:ilvl w:val="0"/>
+          <w:numId w:val="13"/>
+        </w:numPr>
+        <w:rPr>
+          <w:rFonts w:ascii="Abadi" w:hAnsi="Abadi"/>
+        </w:rPr>
+      </w:pPr>
+      <w:r>
+        <w:rPr>
+          <w:rFonts w:ascii="Abadi" w:hAnsi="Abadi"/>
+        </w:rPr>
+        <w:t>What is a Trait?</w:t>
+      </w:r>
+    </w:p>
+    <w:p>
+      <w:pPr>
+        <w:pStyle w:val="ListParagraph"/>
+        <w:numPr>
+          <w:ilvl w:val="0"/>
+          <w:numId w:val="13"/>
+        </w:numPr>
+        <w:rPr>
+          <w:rFonts w:ascii="Abadi" w:hAnsi="Abadi"/>
+        </w:rPr>
+      </w:pPr>
+      <w:r>
+        <w:rPr>
+          <w:rFonts w:ascii="Abadi" w:hAnsi="Abadi"/>
+        </w:rPr>
+        <w:t>Syntax</w:t>
+      </w:r>
+    </w:p>
+    <w:p>
+      <w:pPr>
+        <w:rPr>
+          <w:rFonts w:ascii="Abadi" w:hAnsi="Abadi"/>
+        </w:rPr>
+      </w:pPr>
+    </w:p>
+    <w:p>
+      <w:pPr>
+        <w:rPr>
+          <w:rFonts w:ascii="Abadi" w:hAnsi="Abadi"/>
+        </w:rPr>
+      </w:pPr>
+      <w:r>
+        <w:rPr>
+          <w:rFonts w:ascii="Abadi" w:hAnsi="Abadi"/>
+        </w:rPr>
+        <w:lastRenderedPageBreak/>
+        <w:t>Lesson 1</w:t>
+      </w:r>
+      <w:r>
+        <w:rPr>
+          <w:rFonts w:ascii="Abadi" w:hAnsi="Abadi"/>
+        </w:rPr>
+        <w:t>7</w:t>
+      </w:r>
+      <w:r>
+        <w:rPr>
+          <w:rFonts w:ascii="Abadi" w:hAnsi="Abadi"/>
+        </w:rPr>
+        <w:t xml:space="preserve">: </w:t>
+      </w:r>
+      <w:r>
+        <w:rPr>
+          <w:rFonts w:ascii="Abadi" w:hAnsi="Abadi"/>
+        </w:rPr>
+        <w:t>Traits (Part 2)</w:t>
+      </w:r>
+      <w:r>
+        <w:rPr>
+          <w:rFonts w:ascii="Abadi" w:hAnsi="Abadi"/>
+        </w:rPr>
+        <w:t xml:space="preserve"> – (10.2)</w:t>
+      </w:r>
+    </w:p>
+    <w:p>
+      <w:pPr>
+        <w:pStyle w:val="ListParagraph"/>
+        <w:numPr>
+          <w:ilvl w:val="0"/>
+          <w:numId w:val="13"/>
+        </w:numPr>
+        <w:rPr>
+          <w:rFonts w:ascii="Abadi" w:hAnsi="Abadi"/>
+        </w:rPr>
+      </w:pPr>
+      <w:r>
+        <w:rPr>
+          <w:rFonts w:ascii="Abadi" w:hAnsi="Abadi"/>
+        </w:rPr>
+        <w:t>Uses</w:t>
+      </w:r>
+    </w:p>
+    <w:p>
+      <w:pPr>
+        <w:pStyle w:val="ListParagraph"/>
+        <w:numPr>
+          <w:ilvl w:val="0"/>
+          <w:numId w:val="13"/>
+        </w:numPr>
+        <w:rPr>
+          <w:rFonts w:ascii="Abadi" w:hAnsi="Abadi"/>
+        </w:rPr>
+      </w:pPr>
+      <w:r>
+        <w:rPr>
+          <w:rFonts w:ascii="Abadi" w:hAnsi="Abadi"/>
+        </w:rPr>
+        <w:t>Practice</w:t>
+      </w:r>
+    </w:p>
+    <w:p>
+      <w:pPr>
+        <w:rPr>
+          <w:rFonts w:ascii="Abadi" w:hAnsi="Abadi"/>
+        </w:rPr>
+      </w:pPr>
+    </w:p>
+    <w:p>
+      <w:pPr>
+        <w:rPr>
+          <w:rFonts w:ascii="Abadi" w:hAnsi="Abadi"/>
+        </w:rPr>
+      </w:pPr>
+      <w:r>
+        <w:rPr>
+          <w:rFonts w:ascii="Abadi" w:hAnsi="Abadi"/>
+        </w:rPr>
+        <w:t>Lesson 18: Lifetimes (Part 1)</w:t>
+      </w:r>
+      <w:r>
+        <w:rPr>
+          <w:rFonts w:ascii="Abadi" w:hAnsi="Abadi"/>
+        </w:rPr>
+        <w:t xml:space="preserve"> </w:t>
+      </w:r>
+      <w:r>
+        <w:rPr>
+          <w:rFonts w:ascii="Abadi" w:hAnsi="Abadi"/>
+        </w:rPr>
+        <w:t>–</w:t>
+      </w:r>
+      <w:r>
+        <w:rPr>
+          <w:rFonts w:ascii="Abadi" w:hAnsi="Abadi"/>
+        </w:rPr>
+        <w:t xml:space="preserve"> </w:t>
+      </w:r>
+      <w:r>
+        <w:rPr>
+          <w:rFonts w:ascii="Abadi" w:hAnsi="Abadi"/>
+        </w:rPr>
+        <w:t>10.3</w:t>
+      </w:r>
+    </w:p>
+    <w:p>
+      <w:pPr>
+        <w:pStyle w:val="ListParagraph"/>
+        <w:numPr>
+          <w:ilvl w:val="0"/>
+          <w:numId w:val="13"/>
+        </w:numPr>
+        <w:rPr>
+          <w:rFonts w:ascii="Abadi" w:hAnsi="Abadi"/>
+        </w:rPr>
+      </w:pPr>
+      <w:r>
+        <w:rPr>
+          <w:rFonts w:ascii="Abadi" w:hAnsi="Abadi"/>
+        </w:rPr>
+        <w:t>Purpose</w:t>
+      </w:r>
+    </w:p>
+    <w:p>
+      <w:pPr>
+        <w:pStyle w:val="ListParagraph"/>
+        <w:numPr>
+          <w:ilvl w:val="0"/>
+          <w:numId w:val="13"/>
+        </w:numPr>
+        <w:rPr>
+          <w:rFonts w:ascii="Abadi" w:hAnsi="Abadi"/>
+        </w:rPr>
+      </w:pPr>
+      <w:r>
+        <w:rPr>
+          <w:rFonts w:ascii="Abadi" w:hAnsi="Abadi"/>
+        </w:rPr>
+        <w:t>Syntax</w:t>
+      </w:r>
+    </w:p>
+    <w:p>
+      <w:pPr>
+        <w:pStyle w:val="ListParagraph"/>
+        <w:numPr>
+          <w:ilvl w:val="0"/>
+          <w:numId w:val="13"/>
+        </w:numPr>
+        <w:rPr>
+          <w:rFonts w:ascii="Abadi" w:hAnsi="Abadi"/>
+        </w:rPr>
+      </w:pPr>
+      <w:r>
+        <w:rPr>
+          <w:rFonts w:ascii="Abadi" w:hAnsi="Abadi"/>
+        </w:rPr>
+        <w:t>Conceptual overview</w:t>
+      </w:r>
+    </w:p>
+    <w:p>
+      <w:pPr>
+        <w:rPr>
+          <w:rFonts w:ascii="Abadi" w:hAnsi="Abadi"/>
+        </w:rPr>
+      </w:pPr>
+    </w:p>
+    <w:p>
+      <w:pPr>
+        <w:rPr>
+          <w:rFonts w:ascii="Abadi" w:hAnsi="Abadi"/>
+        </w:rPr>
+      </w:pPr>
+      <w:r>
+        <w:rPr>
+          <w:rFonts w:ascii="Abadi" w:hAnsi="Abadi"/>
+        </w:rPr>
+        <w:t>Lesson 19: Lifetimes (Part 2)</w:t>
+      </w:r>
+      <w:r>
+        <w:rPr>
+          <w:rFonts w:ascii="Abadi" w:hAnsi="Abadi"/>
+        </w:rPr>
+        <w:t xml:space="preserve"> – 10.3</w:t>
+      </w:r>
+    </w:p>
+    <w:p>
+      <w:pPr>
+        <w:pStyle w:val="ListParagraph"/>
+        <w:numPr>
+          <w:ilvl w:val="0"/>
+          <w:numId w:val="13"/>
+        </w:numPr>
+        <w:rPr>
+          <w:rFonts w:ascii="Abadi" w:hAnsi="Abadi"/>
+        </w:rPr>
+      </w:pPr>
+      <w:r>
+        <w:rPr>
+          <w:rFonts w:ascii="Abadi" w:hAnsi="Abadi"/>
+        </w:rPr>
+        <w:t>Uses</w:t>
+      </w:r>
+    </w:p>
+    <w:p>
+      <w:pPr>
+        <w:pStyle w:val="ListParagraph"/>
+        <w:numPr>
+          <w:ilvl w:val="0"/>
+          <w:numId w:val="13"/>
+        </w:numPr>
+        <w:rPr>
+          <w:rFonts w:ascii="Abadi" w:hAnsi="Abadi"/>
+        </w:rPr>
+      </w:pPr>
+      <w:r>
+        <w:rPr>
+          <w:rFonts w:ascii="Abadi" w:hAnsi="Abadi"/>
+        </w:rPr>
+        <w:t>Practice</w:t>
+      </w:r>
+    </w:p>
+    <w:p>
+      <w:pPr>
+        <w:rPr>
+          <w:rFonts w:ascii="Abadi" w:hAnsi="Abadi"/>
+        </w:rPr>
+      </w:pPr>
+    </w:p>
+    <w:p>
+      <w:pPr>
+        <w:rPr>
+          <w:rFonts w:ascii="Abadi" w:hAnsi="Abadi"/>
+        </w:rPr>
+      </w:pPr>
+      <w:r>
+        <w:rPr>
+          <w:rFonts w:ascii="Abadi" w:hAnsi="Abadi"/>
+        </w:rPr>
+        <w:t>Lesson 20: PEX Workday</w:t>
+      </w:r>
     </w:p>
     <w:sectPr>
       <w:pgSz w:w="12240" w:h="15840"/>
@@ -299,6 +1275,118 @@
     </w:lvl>
   </w:abstractNum>
   <w:abstractNum w:abstractNumId="1" w15:restartNumberingAfterBreak="0">
+    <w:nsid w:val="03B32A90"/>
+    <w:multiLevelType w:val="hybridMultilevel"/>
+    <w:tmpl w:val="B1CC7870"/>
+    <w:lvl w:ilvl="0" w:tplc="205CA984">
+      <w:numFmt w:val="bullet"/>
+      <w:lvlText w:val="-"/>
+      <w:lvlJc w:val="left"/>
+      <w:pPr>
+        <w:ind w:left="720" w:hanging="360"/>
+      </w:pPr>
+      <w:rPr>
+        <w:rFonts w:ascii="Abadi" w:eastAsiaTheme="minorHAnsi" w:hAnsi="Abadi" w:cs="Times New Roman (Body CS)" w:hint="default"/>
+      </w:rPr>
+    </w:lvl>
+    <w:lvl w:ilvl="1" w:tplc="04090003">
+      <w:start w:val="1"/>
+      <w:numFmt w:val="bullet"/>
+      <w:lvlText w:val="o"/>
+      <w:lvlJc w:val="left"/>
+      <w:pPr>
+        <w:ind w:left="1440" w:hanging="360"/>
+      </w:pPr>
+      <w:rPr>
+        <w:rFonts w:ascii="Courier New" w:hAnsi="Courier New" w:cs="Courier New" w:hint="default"/>
+      </w:rPr>
+    </w:lvl>
+    <w:lvl w:ilvl="2" w:tplc="04090005" w:tentative="1">
+      <w:start w:val="1"/>
+      <w:numFmt w:val="bullet"/>
+      <w:lvlText w:val=""/>
+      <w:lvlJc w:val="left"/>
+      <w:pPr>
+        <w:ind w:left="2160" w:hanging="360"/>
+      </w:pPr>
+      <w:rPr>
+        <w:rFonts w:ascii="Wingdings" w:hAnsi="Wingdings" w:hint="default"/>
+      </w:rPr>
+    </w:lvl>
+    <w:lvl w:ilvl="3" w:tplc="04090001" w:tentative="1">
+      <w:start w:val="1"/>
+      <w:numFmt w:val="bullet"/>
+      <w:lvlText w:val=""/>
+      <w:lvlJc w:val="left"/>
+      <w:pPr>
+        <w:ind w:left="2880" w:hanging="360"/>
+      </w:pPr>
+      <w:rPr>
+        <w:rFonts w:ascii="Symbol" w:hAnsi="Symbol" w:hint="default"/>
+      </w:rPr>
+    </w:lvl>
+    <w:lvl w:ilvl="4" w:tplc="04090003" w:tentative="1">
+      <w:start w:val="1"/>
+      <w:numFmt w:val="bullet"/>
+      <w:lvlText w:val="o"/>
+      <w:lvlJc w:val="left"/>
+      <w:pPr>
+        <w:ind w:left="3600" w:hanging="360"/>
+      </w:pPr>
+      <w:rPr>
+        <w:rFonts w:ascii="Courier New" w:hAnsi="Courier New" w:cs="Courier New" w:hint="default"/>
+      </w:rPr>
+    </w:lvl>
+    <w:lvl w:ilvl="5" w:tplc="04090005" w:tentative="1">
+      <w:start w:val="1"/>
+      <w:numFmt w:val="bullet"/>
+      <w:lvlText w:val=""/>
+      <w:lvlJc w:val="left"/>
+      <w:pPr>
+        <w:ind w:left="4320" w:hanging="360"/>
+      </w:pPr>
+      <w:rPr>
+        <w:rFonts w:ascii="Wingdings" w:hAnsi="Wingdings" w:hint="default"/>
+      </w:rPr>
+    </w:lvl>
+    <w:lvl w:ilvl="6" w:tplc="04090001" w:tentative="1">
+      <w:start w:val="1"/>
+      <w:numFmt w:val="bullet"/>
+      <w:lvlText w:val=""/>
+      <w:lvlJc w:val="left"/>
+      <w:pPr>
+        <w:ind w:left="5040" w:hanging="360"/>
+      </w:pPr>
+      <w:rPr>
+        <w:rFonts w:ascii="Symbol" w:hAnsi="Symbol" w:hint="default"/>
+      </w:rPr>
+    </w:lvl>
+    <w:lvl w:ilvl="7" w:tplc="04090003" w:tentative="1">
+      <w:start w:val="1"/>
+      <w:numFmt w:val="bullet"/>
+      <w:lvlText w:val="o"/>
+      <w:lvlJc w:val="left"/>
+      <w:pPr>
+        <w:ind w:left="5760" w:hanging="360"/>
+      </w:pPr>
+      <w:rPr>
+        <w:rFonts w:ascii="Courier New" w:hAnsi="Courier New" w:cs="Courier New" w:hint="default"/>
+      </w:rPr>
+    </w:lvl>
+    <w:lvl w:ilvl="8" w:tplc="04090005" w:tentative="1">
+      <w:start w:val="1"/>
+      <w:numFmt w:val="bullet"/>
+      <w:lvlText w:val=""/>
+      <w:lvlJc w:val="left"/>
+      <w:pPr>
+        <w:ind w:left="6480" w:hanging="360"/>
+      </w:pPr>
+      <w:rPr>
+        <w:rFonts w:ascii="Wingdings" w:hAnsi="Wingdings" w:hint="default"/>
+      </w:rPr>
+    </w:lvl>
+  </w:abstractNum>
+  <w:abstractNum w:abstractNumId="2" w15:restartNumberingAfterBreak="0">
     <w:nsid w:val="07305C63"/>
     <w:multiLevelType w:val="hybridMultilevel"/>
     <w:tmpl w:val="B3D226D0"/>
@@ -387,7 +1475,7 @@
       </w:pPr>
     </w:lvl>
   </w:abstractNum>
-  <w:abstractNum w:abstractNumId="2" w15:restartNumberingAfterBreak="0">
+  <w:abstractNum w:abstractNumId="3" w15:restartNumberingAfterBreak="0">
     <w:nsid w:val="18AA6085"/>
     <w:multiLevelType w:val="multilevel"/>
     <w:tmpl w:val="0409001F"/>
@@ -473,7 +1561,7 @@
       </w:pPr>
     </w:lvl>
   </w:abstractNum>
-  <w:abstractNum w:abstractNumId="3" w15:restartNumberingAfterBreak="0">
+  <w:abstractNum w:abstractNumId="4" w15:restartNumberingAfterBreak="0">
     <w:nsid w:val="22A82EBF"/>
     <w:multiLevelType w:val="multilevel"/>
     <w:tmpl w:val="19563AA8"/>
@@ -586,7 +1674,231 @@
       </w:rPr>
     </w:lvl>
   </w:abstractNum>
-  <w:abstractNum w:abstractNumId="4" w15:restartNumberingAfterBreak="0">
+  <w:abstractNum w:abstractNumId="5" w15:restartNumberingAfterBreak="0">
+    <w:nsid w:val="254C07D4"/>
+    <w:multiLevelType w:val="hybridMultilevel"/>
+    <w:tmpl w:val="73F28522"/>
+    <w:lvl w:ilvl="0" w:tplc="0F349A86">
+      <w:numFmt w:val="bullet"/>
+      <w:lvlText w:val="-"/>
+      <w:lvlJc w:val="left"/>
+      <w:pPr>
+        <w:ind w:left="720" w:hanging="360"/>
+      </w:pPr>
+      <w:rPr>
+        <w:rFonts w:ascii="Abadi" w:eastAsiaTheme="minorHAnsi" w:hAnsi="Abadi" w:cs="Times New Roman (Body CS)" w:hint="default"/>
+      </w:rPr>
+    </w:lvl>
+    <w:lvl w:ilvl="1" w:tplc="04090003" w:tentative="1">
+      <w:start w:val="1"/>
+      <w:numFmt w:val="bullet"/>
+      <w:lvlText w:val="o"/>
+      <w:lvlJc w:val="left"/>
+      <w:pPr>
+        <w:ind w:left="1440" w:hanging="360"/>
+      </w:pPr>
+      <w:rPr>
+        <w:rFonts w:ascii="Courier New" w:hAnsi="Courier New" w:cs="Courier New" w:hint="default"/>
+      </w:rPr>
+    </w:lvl>
+    <w:lvl w:ilvl="2" w:tplc="04090005" w:tentative="1">
+      <w:start w:val="1"/>
+      <w:numFmt w:val="bullet"/>
+      <w:lvlText w:val=""/>
+      <w:lvlJc w:val="left"/>
+      <w:pPr>
+        <w:ind w:left="2160" w:hanging="360"/>
+      </w:pPr>
+      <w:rPr>
+        <w:rFonts w:ascii="Wingdings" w:hAnsi="Wingdings" w:hint="default"/>
+      </w:rPr>
+    </w:lvl>
+    <w:lvl w:ilvl="3" w:tplc="04090001" w:tentative="1">
+      <w:start w:val="1"/>
+      <w:numFmt w:val="bullet"/>
+      <w:lvlText w:val=""/>
+      <w:lvlJc w:val="left"/>
+      <w:pPr>
+        <w:ind w:left="2880" w:hanging="360"/>
+      </w:pPr>
+      <w:rPr>
+        <w:rFonts w:ascii="Symbol" w:hAnsi="Symbol" w:hint="default"/>
+      </w:rPr>
+    </w:lvl>
+    <w:lvl w:ilvl="4" w:tplc="04090003" w:tentative="1">
+      <w:start w:val="1"/>
+      <w:numFmt w:val="bullet"/>
+      <w:lvlText w:val="o"/>
+      <w:lvlJc w:val="left"/>
+      <w:pPr>
+        <w:ind w:left="3600" w:hanging="360"/>
+      </w:pPr>
+      <w:rPr>
+        <w:rFonts w:ascii="Courier New" w:hAnsi="Courier New" w:cs="Courier New" w:hint="default"/>
+      </w:rPr>
+    </w:lvl>
+    <w:lvl w:ilvl="5" w:tplc="04090005" w:tentative="1">
+      <w:start w:val="1"/>
+      <w:numFmt w:val="bullet"/>
+      <w:lvlText w:val=""/>
+      <w:lvlJc w:val="left"/>
+      <w:pPr>
+        <w:ind w:left="4320" w:hanging="360"/>
+      </w:pPr>
+      <w:rPr>
+        <w:rFonts w:ascii="Wingdings" w:hAnsi="Wingdings" w:hint="default"/>
+      </w:rPr>
+    </w:lvl>
+    <w:lvl w:ilvl="6" w:tplc="04090001" w:tentative="1">
+      <w:start w:val="1"/>
+      <w:numFmt w:val="bullet"/>
+      <w:lvlText w:val=""/>
+      <w:lvlJc w:val="left"/>
+      <w:pPr>
+        <w:ind w:left="5040" w:hanging="360"/>
+      </w:pPr>
+      <w:rPr>
+        <w:rFonts w:ascii="Symbol" w:hAnsi="Symbol" w:hint="default"/>
+      </w:rPr>
+    </w:lvl>
+    <w:lvl w:ilvl="7" w:tplc="04090003" w:tentative="1">
+      <w:start w:val="1"/>
+      <w:numFmt w:val="bullet"/>
+      <w:lvlText w:val="o"/>
+      <w:lvlJc w:val="left"/>
+      <w:pPr>
+        <w:ind w:left="5760" w:hanging="360"/>
+      </w:pPr>
+      <w:rPr>
+        <w:rFonts w:ascii="Courier New" w:hAnsi="Courier New" w:cs="Courier New" w:hint="default"/>
+      </w:rPr>
+    </w:lvl>
+    <w:lvl w:ilvl="8" w:tplc="04090005" w:tentative="1">
+      <w:start w:val="1"/>
+      <w:numFmt w:val="bullet"/>
+      <w:lvlText w:val=""/>
+      <w:lvlJc w:val="left"/>
+      <w:pPr>
+        <w:ind w:left="6480" w:hanging="360"/>
+      </w:pPr>
+      <w:rPr>
+        <w:rFonts w:ascii="Wingdings" w:hAnsi="Wingdings" w:hint="default"/>
+      </w:rPr>
+    </w:lvl>
+  </w:abstractNum>
+  <w:abstractNum w:abstractNumId="6" w15:restartNumberingAfterBreak="0">
+    <w:nsid w:val="25F6178F"/>
+    <w:multiLevelType w:val="hybridMultilevel"/>
+    <w:tmpl w:val="D21C3878"/>
+    <w:lvl w:ilvl="0" w:tplc="D3B6A5D8">
+      <w:numFmt w:val="bullet"/>
+      <w:lvlText w:val="-"/>
+      <w:lvlJc w:val="left"/>
+      <w:pPr>
+        <w:ind w:left="720" w:hanging="360"/>
+      </w:pPr>
+      <w:rPr>
+        <w:rFonts w:ascii="Abadi" w:eastAsiaTheme="minorHAnsi" w:hAnsi="Abadi" w:cs="Times New Roman (Body CS)" w:hint="default"/>
+      </w:rPr>
+    </w:lvl>
+    <w:lvl w:ilvl="1" w:tplc="04090003" w:tentative="1">
+      <w:start w:val="1"/>
+      <w:numFmt w:val="bullet"/>
+      <w:lvlText w:val="o"/>
+      <w:lvlJc w:val="left"/>
+      <w:pPr>
+        <w:ind w:left="1440" w:hanging="360"/>
+      </w:pPr>
+      <w:rPr>
+        <w:rFonts w:ascii="Courier New" w:hAnsi="Courier New" w:cs="Courier New" w:hint="default"/>
+      </w:rPr>
+    </w:lvl>
+    <w:lvl w:ilvl="2" w:tplc="04090005" w:tentative="1">
+      <w:start w:val="1"/>
+      <w:numFmt w:val="bullet"/>
+      <w:lvlText w:val=""/>
+      <w:lvlJc w:val="left"/>
+      <w:pPr>
+        <w:ind w:left="2160" w:hanging="360"/>
+      </w:pPr>
+      <w:rPr>
+        <w:rFonts w:ascii="Wingdings" w:hAnsi="Wingdings" w:hint="default"/>
+      </w:rPr>
+    </w:lvl>
+    <w:lvl w:ilvl="3" w:tplc="04090001" w:tentative="1">
+      <w:start w:val="1"/>
+      <w:numFmt w:val="bullet"/>
+      <w:lvlText w:val=""/>
+      <w:lvlJc w:val="left"/>
+      <w:pPr>
+        <w:ind w:left="2880" w:hanging="360"/>
+      </w:pPr>
+      <w:rPr>
+        <w:rFonts w:ascii="Symbol" w:hAnsi="Symbol" w:hint="default"/>
+      </w:rPr>
+    </w:lvl>
+    <w:lvl w:ilvl="4" w:tplc="04090003" w:tentative="1">
+      <w:start w:val="1"/>
+      <w:numFmt w:val="bullet"/>
+      <w:lvlText w:val="o"/>
+      <w:lvlJc w:val="left"/>
+      <w:pPr>
+        <w:ind w:left="3600" w:hanging="360"/>
+      </w:pPr>
+      <w:rPr>
+        <w:rFonts w:ascii="Courier New" w:hAnsi="Courier New" w:cs="Courier New" w:hint="default"/>
+      </w:rPr>
+    </w:lvl>
+    <w:lvl w:ilvl="5" w:tplc="04090005" w:tentative="1">
+      <w:start w:val="1"/>
+      <w:numFmt w:val="bullet"/>
+      <w:lvlText w:val=""/>
+      <w:lvlJc w:val="left"/>
+      <w:pPr>
+        <w:ind w:left="4320" w:hanging="360"/>
+      </w:pPr>
+      <w:rPr>
+        <w:rFonts w:ascii="Wingdings" w:hAnsi="Wingdings" w:hint="default"/>
+      </w:rPr>
+    </w:lvl>
+    <w:lvl w:ilvl="6" w:tplc="04090001" w:tentative="1">
+      <w:start w:val="1"/>
+      <w:numFmt w:val="bullet"/>
+      <w:lvlText w:val=""/>
+      <w:lvlJc w:val="left"/>
+      <w:pPr>
+        <w:ind w:left="5040" w:hanging="360"/>
+      </w:pPr>
+      <w:rPr>
+        <w:rFonts w:ascii="Symbol" w:hAnsi="Symbol" w:hint="default"/>
+      </w:rPr>
+    </w:lvl>
+    <w:lvl w:ilvl="7" w:tplc="04090003" w:tentative="1">
+      <w:start w:val="1"/>
+      <w:numFmt w:val="bullet"/>
+      <w:lvlText w:val="o"/>
+      <w:lvlJc w:val="left"/>
+      <w:pPr>
+        <w:ind w:left="5760" w:hanging="360"/>
+      </w:pPr>
+      <w:rPr>
+        <w:rFonts w:ascii="Courier New" w:hAnsi="Courier New" w:cs="Courier New" w:hint="default"/>
+      </w:rPr>
+    </w:lvl>
+    <w:lvl w:ilvl="8" w:tplc="04090005" w:tentative="1">
+      <w:start w:val="1"/>
+      <w:numFmt w:val="bullet"/>
+      <w:lvlText w:val=""/>
+      <w:lvlJc w:val="left"/>
+      <w:pPr>
+        <w:ind w:left="6480" w:hanging="360"/>
+      </w:pPr>
+      <w:rPr>
+        <w:rFonts w:ascii="Wingdings" w:hAnsi="Wingdings" w:hint="default"/>
+      </w:rPr>
+    </w:lvl>
+  </w:abstractNum>
+  <w:abstractNum w:abstractNumId="7" w15:restartNumberingAfterBreak="0">
     <w:nsid w:val="3A812239"/>
     <w:multiLevelType w:val="multilevel"/>
     <w:tmpl w:val="19563AA8"/>
@@ -699,7 +2011,7 @@
       </w:rPr>
     </w:lvl>
   </w:abstractNum>
-  <w:abstractNum w:abstractNumId="5" w15:restartNumberingAfterBreak="0">
+  <w:abstractNum w:abstractNumId="8" w15:restartNumberingAfterBreak="0">
     <w:nsid w:val="3D966CED"/>
     <w:multiLevelType w:val="hybridMultilevel"/>
     <w:tmpl w:val="5AE6B84E"/>
@@ -788,7 +2100,7 @@
       </w:pPr>
     </w:lvl>
   </w:abstractNum>
-  <w:abstractNum w:abstractNumId="6" w15:restartNumberingAfterBreak="0">
+  <w:abstractNum w:abstractNumId="9" w15:restartNumberingAfterBreak="0">
     <w:nsid w:val="4F5B20A8"/>
     <w:multiLevelType w:val="multilevel"/>
     <w:tmpl w:val="DEE47736"/>
@@ -877,7 +2189,7 @@
       </w:pPr>
     </w:lvl>
   </w:abstractNum>
-  <w:abstractNum w:abstractNumId="7" w15:restartNumberingAfterBreak="0">
+  <w:abstractNum w:abstractNumId="10" w15:restartNumberingAfterBreak="0">
     <w:nsid w:val="5A4670A1"/>
     <w:multiLevelType w:val="multilevel"/>
     <w:tmpl w:val="19563AA8"/>
@@ -990,7 +2302,7 @@
       </w:rPr>
     </w:lvl>
   </w:abstractNum>
-  <w:abstractNum w:abstractNumId="8" w15:restartNumberingAfterBreak="0">
+  <w:abstractNum w:abstractNumId="11" w15:restartNumberingAfterBreak="0">
     <w:nsid w:val="73135DE3"/>
     <w:multiLevelType w:val="multilevel"/>
     <w:tmpl w:val="19563AA8"/>
@@ -1103,7 +2415,7 @@
       </w:rPr>
     </w:lvl>
   </w:abstractNum>
-  <w:abstractNum w:abstractNumId="9" w15:restartNumberingAfterBreak="0">
+  <w:abstractNum w:abstractNumId="12" w15:restartNumberingAfterBreak="0">
     <w:nsid w:val="763D605D"/>
     <w:multiLevelType w:val="multilevel"/>
     <w:tmpl w:val="19563AA8"/>
@@ -1220,31 +2532,40 @@
     <w:abstractNumId w:val="0"/>
   </w:num>
   <w:num w:numId="2" w16cid:durableId="151218760">
-    <w:abstractNumId w:val="1"/>
+    <w:abstractNumId w:val="2"/>
   </w:num>
   <w:num w:numId="3" w16cid:durableId="306905723">
+    <w:abstractNumId w:val="9"/>
+  </w:num>
+  <w:num w:numId="4" w16cid:durableId="544949199">
+    <w:abstractNumId w:val="8"/>
+  </w:num>
+  <w:num w:numId="5" w16cid:durableId="868880511">
+    <w:abstractNumId w:val="3"/>
+  </w:num>
+  <w:num w:numId="6" w16cid:durableId="1303777814">
+    <w:abstractNumId w:val="11"/>
+  </w:num>
+  <w:num w:numId="7" w16cid:durableId="81411077">
+    <w:abstractNumId w:val="7"/>
+  </w:num>
+  <w:num w:numId="8" w16cid:durableId="73547810">
+    <w:abstractNumId w:val="4"/>
+  </w:num>
+  <w:num w:numId="9" w16cid:durableId="396511428">
+    <w:abstractNumId w:val="10"/>
+  </w:num>
+  <w:num w:numId="10" w16cid:durableId="505025878">
+    <w:abstractNumId w:val="12"/>
+  </w:num>
+  <w:num w:numId="11" w16cid:durableId="392386425">
+    <w:abstractNumId w:val="5"/>
+  </w:num>
+  <w:num w:numId="12" w16cid:durableId="49235871">
     <w:abstractNumId w:val="6"/>
   </w:num>
-  <w:num w:numId="4" w16cid:durableId="544949199">
-    <w:abstractNumId w:val="5"/>
-  </w:num>
-  <w:num w:numId="5" w16cid:durableId="868880511">
-    <w:abstractNumId w:val="2"/>
-  </w:num>
-  <w:num w:numId="6" w16cid:durableId="1303777814">
-    <w:abstractNumId w:val="8"/>
-  </w:num>
-  <w:num w:numId="7" w16cid:durableId="81411077">
-    <w:abstractNumId w:val="4"/>
-  </w:num>
-  <w:num w:numId="8" w16cid:durableId="73547810">
-    <w:abstractNumId w:val="3"/>
-  </w:num>
-  <w:num w:numId="9" w16cid:durableId="396511428">
-    <w:abstractNumId w:val="7"/>
-  </w:num>
-  <w:num w:numId="10" w16cid:durableId="505025878">
-    <w:abstractNumId w:val="9"/>
+  <w:num w:numId="13" w16cid:durableId="974335862">
+    <w:abstractNumId w:val="1"/>
   </w:num>
 </w:numbering>
 </file>

</xml_diff>

<commit_message>
Updated Match Lessons & ILP 9
</commit_message>
<xml_diff>
--- a/Detailed Lesson Objectives.docx
+++ b/Detailed Lesson Objectives.docx
@@ -1,6 +1,6 @@
 
 <file path=word/document.xml><?xml version="1.0" encoding="utf-8"?>
-<w:document xmlns:wpc="http://schemas.microsoft.com/office/word/2010/wordprocessingCanvas" xmlns:cx="http://schemas.microsoft.com/office/drawing/2014/chartex" xmlns:cx1="http://schemas.microsoft.com/office/drawing/2015/9/8/chartex" xmlns:cx2="http://schemas.microsoft.com/office/drawing/2015/10/21/chartex" xmlns:cx3="http://schemas.microsoft.com/office/drawing/2016/5/9/chartex" xmlns:cx4="http://schemas.microsoft.com/office/drawing/2016/5/10/chartex" xmlns:cx5="http://schemas.microsoft.com/office/drawing/2016/5/11/chartex" xmlns:cx6="http://schemas.microsoft.com/office/drawing/2016/5/12/chartex" xmlns:cx7="http://schemas.microsoft.com/office/drawing/2016/5/13/chartex" xmlns:cx8="http://schemas.microsoft.com/office/drawing/2016/5/14/chartex" xmlns:mc="http://schemas.openxmlformats.org/markup-compatibility/2006" xmlns:aink="http://schemas.microsoft.com/office/drawing/2016/ink" xmlns:am3d="http://schemas.microsoft.com/office/drawing/2017/model3d" xmlns:o="urn:schemas-microsoft-com:office:office" xmlns:oel="http://schemas.microsoft.com/office/2019/extlst" xmlns:r="http://schemas.openxmlformats.org/officeDocument/2006/relationships" xmlns:m="http://schemas.openxmlformats.org/officeDocument/2006/math" xmlns:v="urn:schemas-microsoft-com:vml" xmlns:wp14="http://schemas.microsoft.com/office/word/2010/wordprocessingDrawing" xmlns:wp="http://schemas.openxmlformats.org/drawingml/2006/wordprocessingDrawing" xmlns:w10="urn:schemas-microsoft-com:office:word" xmlns:w="http://schemas.openxmlformats.org/wordprocessingml/2006/main" xmlns:w14="http://schemas.microsoft.com/office/word/2010/wordml" xmlns:w15="http://schemas.microsoft.com/office/word/2012/wordml" xmlns:w16cex="http://schemas.microsoft.com/office/word/2018/wordml/cex" xmlns:w16cid="http://schemas.microsoft.com/office/word/2016/wordml/cid" xmlns:w16="http://schemas.microsoft.com/office/word/2018/wordml" xmlns:w16sdtdh="http://schemas.microsoft.com/office/word/2020/wordml/sdtdatahash" xmlns:w16se="http://schemas.microsoft.com/office/word/2015/wordml/symex" xmlns:wpg="http://schemas.microsoft.com/office/word/2010/wordprocessingGroup" xmlns:wpi="http://schemas.microsoft.com/office/word/2010/wordprocessingInk" xmlns:wne="http://schemas.microsoft.com/office/word/2006/wordml" xmlns:wps="http://schemas.microsoft.com/office/word/2010/wordprocessingShape" mc:Ignorable="w14 w15 w16se w16cid w16 w16cex w16sdtdh wp14">
+<w:document xmlns:wpc="http://schemas.microsoft.com/office/word/2010/wordprocessingCanvas" xmlns:cx="http://schemas.microsoft.com/office/drawing/2014/chartex" xmlns:cx1="http://schemas.microsoft.com/office/drawing/2015/9/8/chartex" xmlns:cx2="http://schemas.microsoft.com/office/drawing/2015/10/21/chartex" xmlns:cx3="http://schemas.microsoft.com/office/drawing/2016/5/9/chartex" xmlns:cx4="http://schemas.microsoft.com/office/drawing/2016/5/10/chartex" xmlns:cx5="http://schemas.microsoft.com/office/drawing/2016/5/11/chartex" xmlns:cx6="http://schemas.microsoft.com/office/drawing/2016/5/12/chartex" xmlns:cx7="http://schemas.microsoft.com/office/drawing/2016/5/13/chartex" xmlns:cx8="http://schemas.microsoft.com/office/drawing/2016/5/14/chartex" xmlns:mc="http://schemas.openxmlformats.org/markup-compatibility/2006" xmlns:aink="http://schemas.microsoft.com/office/drawing/2016/ink" xmlns:am3d="http://schemas.microsoft.com/office/drawing/2017/model3d" xmlns:o="urn:schemas-microsoft-com:office:office" xmlns:oel="http://schemas.microsoft.com/office/2019/extlst" xmlns:r="http://schemas.openxmlformats.org/officeDocument/2006/relationships" xmlns:m="http://schemas.openxmlformats.org/officeDocument/2006/math" xmlns:v="urn:schemas-microsoft-com:vml" xmlns:wp14="http://schemas.microsoft.com/office/word/2010/wordprocessingDrawing" xmlns:wp="http://schemas.openxmlformats.org/drawingml/2006/wordprocessingDrawing" xmlns:w10="urn:schemas-microsoft-com:office:word" xmlns:w="http://schemas.openxmlformats.org/wordprocessingml/2006/main" xmlns:w14="http://schemas.microsoft.com/office/word/2010/wordml" xmlns:w15="http://schemas.microsoft.com/office/word/2012/wordml" xmlns:w16cex="http://schemas.microsoft.com/office/word/2018/wordml/cex" xmlns:w16cid="http://schemas.microsoft.com/office/word/2016/wordml/cid" xmlns:w16="http://schemas.microsoft.com/office/word/2018/wordml" xmlns:w16du="http://schemas.microsoft.com/office/word/2023/wordml/word16du" xmlns:w16sdtdh="http://schemas.microsoft.com/office/word/2020/wordml/sdtdatahash" xmlns:w16se="http://schemas.microsoft.com/office/word/2015/wordml/symex" xmlns:wpg="http://schemas.microsoft.com/office/word/2010/wordprocessingGroup" xmlns:wpi="http://schemas.microsoft.com/office/word/2010/wordprocessingInk" xmlns:wne="http://schemas.microsoft.com/office/word/2006/wordml" xmlns:wps="http://schemas.microsoft.com/office/word/2010/wordprocessingShape" mc:Ignorable="w14 w15 w16se w16cid w16 w16cex w16sdtdh w16du wp14">
   <w:body>
     <w:p>
       <w:pPr>
@@ -208,38 +208,6 @@
     </w:p>
     <w:p>
       <w:pPr>
-        <w:rPr>
-          <w:rFonts w:ascii="Abadi" w:hAnsi="Abadi"/>
-        </w:rPr>
-      </w:pPr>
-    </w:p>
-    <w:p>
-      <w:pPr>
-        <w:rPr>
-          <w:rFonts w:ascii="Abadi" w:hAnsi="Abadi"/>
-        </w:rPr>
-      </w:pPr>
-      <w:r>
-        <w:rPr>
-          <w:rFonts w:ascii="Abadi" w:hAnsi="Abadi"/>
-        </w:rPr>
-        <w:t>Lesson 10:</w:t>
-      </w:r>
-      <w:r>
-        <w:rPr>
-          <w:rFonts w:ascii="Abadi" w:hAnsi="Abadi"/>
-        </w:rPr>
-        <w:t xml:space="preserve"> Match (Part 2)</w:t>
-      </w:r>
-      <w:r>
-        <w:rPr>
-          <w:rFonts w:ascii="Abadi" w:hAnsi="Abadi"/>
-        </w:rPr>
-        <w:t xml:space="preserve"> – 6.2</w:t>
-      </w:r>
-    </w:p>
-    <w:p>
-      <w:pPr>
         <w:pStyle w:val="ListParagraph"/>
         <w:numPr>
           <w:ilvl w:val="0"/>
@@ -273,49 +241,25 @@
         <w:rPr>
           <w:rFonts w:ascii="Abadi" w:hAnsi="Abadi"/>
         </w:rPr>
-        <w:t>Lesson 11</w:t>
-      </w:r>
-      <w:r>
-        <w:rPr>
-          <w:rFonts w:ascii="Abadi" w:hAnsi="Abadi"/>
-        </w:rPr>
-        <w:t>:</w:t>
-      </w:r>
-      <w:r>
-        <w:rPr>
-          <w:rFonts w:ascii="Abadi" w:hAnsi="Abadi"/>
-        </w:rPr>
-        <w:t xml:space="preserve"> </w:t>
-      </w:r>
-      <w:r>
-        <w:rPr>
-          <w:rFonts w:ascii="Abadi" w:hAnsi="Abadi"/>
-        </w:rPr>
-        <w:t>Advanced Control Flow</w:t>
-      </w:r>
-      <w:r>
-        <w:rPr>
-          <w:rFonts w:ascii="Abadi" w:hAnsi="Abadi"/>
-        </w:rPr>
-        <w:t xml:space="preserve"> </w:t>
-      </w:r>
-      <w:r>
-        <w:rPr>
-          <w:rFonts w:ascii="Abadi" w:hAnsi="Abadi"/>
-        </w:rPr>
-        <w:t>–</w:t>
-      </w:r>
-      <w:r>
-        <w:rPr>
-          <w:rFonts w:ascii="Abadi" w:hAnsi="Abadi"/>
-        </w:rPr>
-        <w:t xml:space="preserve"> </w:t>
-      </w:r>
-      <w:r>
-        <w:rPr>
-          <w:rFonts w:ascii="Abadi" w:hAnsi="Abadi"/>
-        </w:rPr>
-        <w:t>6.3</w:t>
+        <w:t>Lesson 10:</w:t>
+      </w:r>
+      <w:r>
+        <w:rPr>
+          <w:rFonts w:ascii="Abadi" w:hAnsi="Abadi"/>
+        </w:rPr>
+        <w:t xml:space="preserve"> Match (Part 2)</w:t>
+      </w:r>
+      <w:r>
+        <w:rPr>
+          <w:rFonts w:ascii="Abadi" w:hAnsi="Abadi"/>
+        </w:rPr>
+        <w:t xml:space="preserve"> – </w:t>
+      </w:r>
+      <w:r>
+        <w:rPr>
+          <w:rFonts w:ascii="Abadi" w:hAnsi="Abadi"/>
+        </w:rPr>
+        <w:t>18.3</w:t>
       </w:r>
     </w:p>
     <w:p>
@@ -333,7 +277,69 @@
         <w:rPr>
           <w:rFonts w:ascii="Abadi" w:hAnsi="Abadi"/>
         </w:rPr>
-        <w:t>If-Let</w:t>
+        <w:t>Patterns</w:t>
+      </w:r>
+    </w:p>
+    <w:p>
+      <w:pPr>
+        <w:rPr>
+          <w:rFonts w:ascii="Abadi" w:hAnsi="Abadi"/>
+        </w:rPr>
+      </w:pPr>
+    </w:p>
+    <w:p>
+      <w:pPr>
+        <w:rPr>
+          <w:rFonts w:ascii="Abadi" w:hAnsi="Abadi"/>
+        </w:rPr>
+      </w:pPr>
+      <w:r>
+        <w:rPr>
+          <w:rFonts w:ascii="Abadi" w:hAnsi="Abadi"/>
+        </w:rPr>
+        <w:t>Lesson 11</w:t>
+      </w:r>
+      <w:r>
+        <w:rPr>
+          <w:rFonts w:ascii="Abadi" w:hAnsi="Abadi"/>
+        </w:rPr>
+        <w:t>:</w:t>
+      </w:r>
+      <w:r>
+        <w:rPr>
+          <w:rFonts w:ascii="Abadi" w:hAnsi="Abadi"/>
+        </w:rPr>
+        <w:t xml:space="preserve"> </w:t>
+      </w:r>
+      <w:r>
+        <w:rPr>
+          <w:rFonts w:ascii="Abadi" w:hAnsi="Abadi"/>
+        </w:rPr>
+        <w:t>Advanced Control Flow</w:t>
+      </w:r>
+      <w:r>
+        <w:rPr>
+          <w:rFonts w:ascii="Abadi" w:hAnsi="Abadi"/>
+        </w:rPr>
+        <w:t xml:space="preserve"> </w:t>
+      </w:r>
+      <w:r>
+        <w:rPr>
+          <w:rFonts w:ascii="Abadi" w:hAnsi="Abadi"/>
+        </w:rPr>
+        <w:t>–</w:t>
+      </w:r>
+      <w:r>
+        <w:rPr>
+          <w:rFonts w:ascii="Abadi" w:hAnsi="Abadi"/>
+        </w:rPr>
+        <w:t xml:space="preserve"> </w:t>
+      </w:r>
+      <w:r>
+        <w:rPr>
+          <w:rFonts w:ascii="Abadi" w:hAnsi="Abadi"/>
+        </w:rPr>
+        <w:t>6.3</w:t>
       </w:r>
     </w:p>
     <w:p>
@@ -351,99 +357,7 @@
         <w:rPr>
           <w:rFonts w:ascii="Abadi" w:hAnsi="Abadi"/>
         </w:rPr>
-        <w:t>While-Let</w:t>
-      </w:r>
-    </w:p>
-    <w:p>
-      <w:pPr>
-        <w:rPr>
-          <w:rFonts w:ascii="Abadi" w:hAnsi="Abadi"/>
-        </w:rPr>
-      </w:pPr>
-    </w:p>
-    <w:p>
-      <w:pPr>
-        <w:rPr>
-          <w:rFonts w:ascii="Abadi" w:hAnsi="Abadi"/>
-        </w:rPr>
-      </w:pPr>
-    </w:p>
-    <w:p>
-      <w:pPr>
-        <w:rPr>
-          <w:rFonts w:ascii="Abadi" w:hAnsi="Abadi"/>
-          <w:u w:val="single"/>
-        </w:rPr>
-      </w:pPr>
-      <w:r>
-        <w:rPr>
-          <w:rFonts w:ascii="Abadi" w:hAnsi="Abadi"/>
-          <w:u w:val="single"/>
-        </w:rPr>
-        <w:t xml:space="preserve">Block 2: </w:t>
-      </w:r>
-      <w:r>
-        <w:rPr>
-          <w:rFonts w:ascii="Abadi" w:hAnsi="Abadi"/>
-          <w:u w:val="single"/>
-        </w:rPr>
-        <w:t>Types</w:t>
-      </w:r>
-    </w:p>
-    <w:p>
-      <w:pPr>
-        <w:rPr>
-          <w:rFonts w:ascii="Abadi" w:hAnsi="Abadi"/>
-        </w:rPr>
-      </w:pPr>
-    </w:p>
-    <w:p>
-      <w:pPr>
-        <w:rPr>
-          <w:rFonts w:ascii="Abadi" w:hAnsi="Abadi"/>
-        </w:rPr>
-      </w:pPr>
-      <w:r>
-        <w:rPr>
-          <w:rFonts w:ascii="Abadi" w:hAnsi="Abadi"/>
-        </w:rPr>
-        <w:t xml:space="preserve">Lesson 12: </w:t>
-      </w:r>
-      <w:r>
-        <w:rPr>
-          <w:rFonts w:ascii="Abadi" w:hAnsi="Abadi"/>
-        </w:rPr>
-        <w:t>Structs</w:t>
-      </w:r>
-      <w:r>
-        <w:rPr>
-          <w:rFonts w:ascii="Abadi" w:hAnsi="Abadi"/>
-        </w:rPr>
-        <w:t xml:space="preserve"> (Part 1)</w:t>
-      </w:r>
-      <w:r>
-        <w:rPr>
-          <w:rFonts w:ascii="Abadi" w:hAnsi="Abadi"/>
-        </w:rPr>
-        <w:t xml:space="preserve"> </w:t>
-      </w:r>
-      <w:r>
-        <w:rPr>
-          <w:rFonts w:ascii="Abadi" w:hAnsi="Abadi"/>
-        </w:rPr>
-        <w:t>–</w:t>
-      </w:r>
-      <w:r>
-        <w:rPr>
-          <w:rFonts w:ascii="Abadi" w:hAnsi="Abadi"/>
-        </w:rPr>
-        <w:t xml:space="preserve"> </w:t>
-      </w:r>
-      <w:r>
-        <w:rPr>
-          <w:rFonts w:ascii="Abadi" w:hAnsi="Abadi"/>
-        </w:rPr>
-        <w:t>5.1</w:t>
+        <w:t>If-Let</w:t>
       </w:r>
     </w:p>
     <w:p>
@@ -461,7 +375,99 @@
         <w:rPr>
           <w:rFonts w:ascii="Abadi" w:hAnsi="Abadi"/>
         </w:rPr>
-        <w:t>Defining types</w:t>
+        <w:t>While-Let</w:t>
+      </w:r>
+    </w:p>
+    <w:p>
+      <w:pPr>
+        <w:rPr>
+          <w:rFonts w:ascii="Abadi" w:hAnsi="Abadi"/>
+        </w:rPr>
+      </w:pPr>
+    </w:p>
+    <w:p>
+      <w:pPr>
+        <w:rPr>
+          <w:rFonts w:ascii="Abadi" w:hAnsi="Abadi"/>
+        </w:rPr>
+      </w:pPr>
+    </w:p>
+    <w:p>
+      <w:pPr>
+        <w:rPr>
+          <w:rFonts w:ascii="Abadi" w:hAnsi="Abadi"/>
+          <w:u w:val="single"/>
+        </w:rPr>
+      </w:pPr>
+      <w:r>
+        <w:rPr>
+          <w:rFonts w:ascii="Abadi" w:hAnsi="Abadi"/>
+          <w:u w:val="single"/>
+        </w:rPr>
+        <w:t xml:space="preserve">Block 2: </w:t>
+      </w:r>
+      <w:r>
+        <w:rPr>
+          <w:rFonts w:ascii="Abadi" w:hAnsi="Abadi"/>
+          <w:u w:val="single"/>
+        </w:rPr>
+        <w:t>Types</w:t>
+      </w:r>
+    </w:p>
+    <w:p>
+      <w:pPr>
+        <w:rPr>
+          <w:rFonts w:ascii="Abadi" w:hAnsi="Abadi"/>
+        </w:rPr>
+      </w:pPr>
+    </w:p>
+    <w:p>
+      <w:pPr>
+        <w:rPr>
+          <w:rFonts w:ascii="Abadi" w:hAnsi="Abadi"/>
+        </w:rPr>
+      </w:pPr>
+      <w:r>
+        <w:rPr>
+          <w:rFonts w:ascii="Abadi" w:hAnsi="Abadi"/>
+        </w:rPr>
+        <w:t xml:space="preserve">Lesson 12: </w:t>
+      </w:r>
+      <w:r>
+        <w:rPr>
+          <w:rFonts w:ascii="Abadi" w:hAnsi="Abadi"/>
+        </w:rPr>
+        <w:t>Structs</w:t>
+      </w:r>
+      <w:r>
+        <w:rPr>
+          <w:rFonts w:ascii="Abadi" w:hAnsi="Abadi"/>
+        </w:rPr>
+        <w:t xml:space="preserve"> (Part 1)</w:t>
+      </w:r>
+      <w:r>
+        <w:rPr>
+          <w:rFonts w:ascii="Abadi" w:hAnsi="Abadi"/>
+        </w:rPr>
+        <w:t xml:space="preserve"> </w:t>
+      </w:r>
+      <w:r>
+        <w:rPr>
+          <w:rFonts w:ascii="Abadi" w:hAnsi="Abadi"/>
+        </w:rPr>
+        <w:t>–</w:t>
+      </w:r>
+      <w:r>
+        <w:rPr>
+          <w:rFonts w:ascii="Abadi" w:hAnsi="Abadi"/>
+        </w:rPr>
+        <w:t xml:space="preserve"> </w:t>
+      </w:r>
+      <w:r>
+        <w:rPr>
+          <w:rFonts w:ascii="Abadi" w:hAnsi="Abadi"/>
+        </w:rPr>
+        <w:t>5.1</w:t>
       </w:r>
     </w:p>
     <w:p>
@@ -479,57 +485,7 @@
         <w:rPr>
           <w:rFonts w:ascii="Abadi" w:hAnsi="Abadi"/>
         </w:rPr>
-        <w:t>Instantiating Types</w:t>
-      </w:r>
-    </w:p>
-    <w:p>
-      <w:pPr>
-        <w:rPr>
-          <w:rFonts w:ascii="Abadi" w:hAnsi="Abadi"/>
-        </w:rPr>
-      </w:pPr>
-    </w:p>
-    <w:p>
-      <w:pPr>
-        <w:rPr>
-          <w:rFonts w:ascii="Abadi" w:hAnsi="Abadi"/>
-        </w:rPr>
-      </w:pPr>
-      <w:r>
-        <w:rPr>
-          <w:rFonts w:ascii="Abadi" w:hAnsi="Abadi"/>
-        </w:rPr>
-        <w:t>L</w:t>
-      </w:r>
-      <w:r>
-        <w:rPr>
-          <w:rFonts w:ascii="Abadi" w:hAnsi="Abadi"/>
-        </w:rPr>
-        <w:t>esson 13: Structs (Part 2)</w:t>
-      </w:r>
-      <w:r>
-        <w:rPr>
-          <w:rFonts w:ascii="Abadi" w:hAnsi="Abadi"/>
-        </w:rPr>
-        <w:t xml:space="preserve"> </w:t>
-      </w:r>
-      <w:r>
-        <w:rPr>
-          <w:rFonts w:ascii="Abadi" w:hAnsi="Abadi"/>
-        </w:rPr>
-        <w:t>–</w:t>
-      </w:r>
-      <w:r>
-        <w:rPr>
-          <w:rFonts w:ascii="Abadi" w:hAnsi="Abadi"/>
-        </w:rPr>
-        <w:t xml:space="preserve"> </w:t>
-      </w:r>
-      <w:r>
-        <w:rPr>
-          <w:rFonts w:ascii="Abadi" w:hAnsi="Abadi"/>
-        </w:rPr>
-        <w:t>5.3</w:t>
+        <w:t>Defining types</w:t>
       </w:r>
     </w:p>
     <w:p>
@@ -547,19 +503,57 @@
         <w:rPr>
           <w:rFonts w:ascii="Abadi" w:hAnsi="Abadi"/>
         </w:rPr>
-        <w:t>Implement</w:t>
-      </w:r>
-      <w:r>
-        <w:rPr>
-          <w:rFonts w:ascii="Abadi" w:hAnsi="Abadi"/>
-        </w:rPr>
-        <w:t>ing</w:t>
-      </w:r>
-      <w:r>
-        <w:rPr>
-          <w:rFonts w:ascii="Abadi" w:hAnsi="Abadi"/>
-        </w:rPr>
-        <w:t xml:space="preserve"> Types</w:t>
+        <w:t>Instantiating Types</w:t>
+      </w:r>
+    </w:p>
+    <w:p>
+      <w:pPr>
+        <w:rPr>
+          <w:rFonts w:ascii="Abadi" w:hAnsi="Abadi"/>
+        </w:rPr>
+      </w:pPr>
+    </w:p>
+    <w:p>
+      <w:pPr>
+        <w:rPr>
+          <w:rFonts w:ascii="Abadi" w:hAnsi="Abadi"/>
+        </w:rPr>
+      </w:pPr>
+      <w:r>
+        <w:rPr>
+          <w:rFonts w:ascii="Abadi" w:hAnsi="Abadi"/>
+        </w:rPr>
+        <w:t>L</w:t>
+      </w:r>
+      <w:r>
+        <w:rPr>
+          <w:rFonts w:ascii="Abadi" w:hAnsi="Abadi"/>
+        </w:rPr>
+        <w:t>esson 13: Structs (Part 2)</w:t>
+      </w:r>
+      <w:r>
+        <w:rPr>
+          <w:rFonts w:ascii="Abadi" w:hAnsi="Abadi"/>
+        </w:rPr>
+        <w:t xml:space="preserve"> </w:t>
+      </w:r>
+      <w:r>
+        <w:rPr>
+          <w:rFonts w:ascii="Abadi" w:hAnsi="Abadi"/>
+        </w:rPr>
+        <w:t>–</w:t>
+      </w:r>
+      <w:r>
+        <w:rPr>
+          <w:rFonts w:ascii="Abadi" w:hAnsi="Abadi"/>
+        </w:rPr>
+        <w:t xml:space="preserve"> </w:t>
+      </w:r>
+      <w:r>
+        <w:rPr>
+          <w:rFonts w:ascii="Abadi" w:hAnsi="Abadi"/>
+        </w:rPr>
+        <w:t>5.3</w:t>
       </w:r>
     </w:p>
     <w:p>
@@ -577,137 +571,19 @@
         <w:rPr>
           <w:rFonts w:ascii="Abadi" w:hAnsi="Abadi"/>
         </w:rPr>
-        <w:t>Methods &amp; Associated Functions</w:t>
-      </w:r>
-    </w:p>
-    <w:p>
-      <w:pPr>
-        <w:rPr>
-          <w:rFonts w:ascii="Abadi" w:hAnsi="Abadi"/>
-        </w:rPr>
-      </w:pPr>
-    </w:p>
-    <w:p>
-      <w:pPr>
-        <w:rPr>
-          <w:rFonts w:ascii="Abadi" w:hAnsi="Abadi"/>
-          <w:i/>
-          <w:iCs/>
-          <w:u w:val="single"/>
-        </w:rPr>
-      </w:pPr>
-      <w:r>
-        <w:rPr>
-          <w:rFonts w:ascii="Abadi" w:hAnsi="Abadi"/>
-          <w:i/>
-          <w:iCs/>
-          <w:u w:val="single"/>
-        </w:rPr>
-        <w:t>PEX 1</w:t>
-      </w:r>
-      <w:r>
-        <w:rPr>
-          <w:rFonts w:ascii="Abadi" w:hAnsi="Abadi"/>
-          <w:i/>
-          <w:iCs/>
-          <w:u w:val="single"/>
-        </w:rPr>
-        <w:t xml:space="preserve"> (</w:t>
-      </w:r>
-      <w:r>
-        <w:rPr>
-          <w:rFonts w:ascii="Abadi" w:hAnsi="Abadi"/>
-          <w:i/>
-          <w:iCs/>
-          <w:u w:val="single"/>
-        </w:rPr>
-        <w:t>Poker</w:t>
-      </w:r>
-      <w:r>
-        <w:rPr>
-          <w:rFonts w:ascii="Abadi" w:hAnsi="Abadi"/>
-          <w:i/>
-          <w:iCs/>
-          <w:u w:val="single"/>
-        </w:rPr>
-        <w:t>)</w:t>
-      </w:r>
-      <w:r>
-        <w:rPr>
-          <w:rFonts w:ascii="Abadi" w:hAnsi="Abadi"/>
-          <w:i/>
-          <w:iCs/>
-          <w:u w:val="single"/>
-        </w:rPr>
-        <w:t xml:space="preserve"> Due</w:t>
-      </w:r>
-    </w:p>
-    <w:p>
-      <w:pPr>
-        <w:rPr>
-          <w:rFonts w:ascii="Abadi" w:hAnsi="Abadi"/>
-        </w:rPr>
-      </w:pPr>
-    </w:p>
-    <w:p>
-      <w:pPr>
-        <w:rPr>
-          <w:rFonts w:ascii="Abadi" w:hAnsi="Abadi"/>
-        </w:rPr>
-      </w:pPr>
-      <w:r>
-        <w:rPr>
-          <w:rFonts w:ascii="Abadi" w:hAnsi="Abadi"/>
-        </w:rPr>
-        <w:t>Lesson 1</w:t>
-      </w:r>
-      <w:r>
-        <w:rPr>
-          <w:rFonts w:ascii="Abadi" w:hAnsi="Abadi"/>
-        </w:rPr>
-        <w:t>4</w:t>
-      </w:r>
-      <w:r>
-        <w:rPr>
-          <w:rFonts w:ascii="Abadi" w:hAnsi="Abadi"/>
-        </w:rPr>
-        <w:t xml:space="preserve">: </w:t>
-      </w:r>
-      <w:r>
-        <w:rPr>
-          <w:rFonts w:ascii="Abadi" w:hAnsi="Abadi"/>
-        </w:rPr>
-        <w:t>Generics</w:t>
-      </w:r>
-      <w:r>
-        <w:rPr>
-          <w:rFonts w:ascii="Abadi" w:hAnsi="Abadi"/>
-        </w:rPr>
-        <w:t xml:space="preserve"> (Part 1)</w:t>
-      </w:r>
-      <w:r>
-        <w:rPr>
-          <w:rFonts w:ascii="Abadi" w:hAnsi="Abadi"/>
-        </w:rPr>
-        <w:t xml:space="preserve"> </w:t>
-      </w:r>
-      <w:r>
-        <w:rPr>
-          <w:rFonts w:ascii="Abadi" w:hAnsi="Abadi"/>
-        </w:rPr>
-        <w:t>–</w:t>
-      </w:r>
-      <w:r>
-        <w:rPr>
-          <w:rFonts w:ascii="Abadi" w:hAnsi="Abadi"/>
-        </w:rPr>
-        <w:t xml:space="preserve"> </w:t>
-      </w:r>
-      <w:r>
-        <w:rPr>
-          <w:rFonts w:ascii="Abadi" w:hAnsi="Abadi"/>
-        </w:rPr>
-        <w:t>10.1</w:t>
+        <w:t>Implement</w:t>
+      </w:r>
+      <w:r>
+        <w:rPr>
+          <w:rFonts w:ascii="Abadi" w:hAnsi="Abadi"/>
+        </w:rPr>
+        <w:t>ing</w:t>
+      </w:r>
+      <w:r>
+        <w:rPr>
+          <w:rFonts w:ascii="Abadi" w:hAnsi="Abadi"/>
+        </w:rPr>
+        <w:t xml:space="preserve"> Types</w:t>
       </w:r>
     </w:p>
     <w:p>
@@ -725,7 +601,137 @@
         <w:rPr>
           <w:rFonts w:ascii="Abadi" w:hAnsi="Abadi"/>
         </w:rPr>
-        <w:t>WTF is a Generic</w:t>
+        <w:t>Methods &amp; Associated Functions</w:t>
+      </w:r>
+    </w:p>
+    <w:p>
+      <w:pPr>
+        <w:rPr>
+          <w:rFonts w:ascii="Abadi" w:hAnsi="Abadi"/>
+        </w:rPr>
+      </w:pPr>
+    </w:p>
+    <w:p>
+      <w:pPr>
+        <w:rPr>
+          <w:rFonts w:ascii="Abadi" w:hAnsi="Abadi"/>
+          <w:i/>
+          <w:iCs/>
+          <w:u w:val="single"/>
+        </w:rPr>
+      </w:pPr>
+      <w:r>
+        <w:rPr>
+          <w:rFonts w:ascii="Abadi" w:hAnsi="Abadi"/>
+          <w:i/>
+          <w:iCs/>
+          <w:u w:val="single"/>
+        </w:rPr>
+        <w:t>PEX 1</w:t>
+      </w:r>
+      <w:r>
+        <w:rPr>
+          <w:rFonts w:ascii="Abadi" w:hAnsi="Abadi"/>
+          <w:i/>
+          <w:iCs/>
+          <w:u w:val="single"/>
+        </w:rPr>
+        <w:t xml:space="preserve"> (</w:t>
+      </w:r>
+      <w:r>
+        <w:rPr>
+          <w:rFonts w:ascii="Abadi" w:hAnsi="Abadi"/>
+          <w:i/>
+          <w:iCs/>
+          <w:u w:val="single"/>
+        </w:rPr>
+        <w:t>Poker</w:t>
+      </w:r>
+      <w:r>
+        <w:rPr>
+          <w:rFonts w:ascii="Abadi" w:hAnsi="Abadi"/>
+          <w:i/>
+          <w:iCs/>
+          <w:u w:val="single"/>
+        </w:rPr>
+        <w:t>)</w:t>
+      </w:r>
+      <w:r>
+        <w:rPr>
+          <w:rFonts w:ascii="Abadi" w:hAnsi="Abadi"/>
+          <w:i/>
+          <w:iCs/>
+          <w:u w:val="single"/>
+        </w:rPr>
+        <w:t xml:space="preserve"> Due</w:t>
+      </w:r>
+    </w:p>
+    <w:p>
+      <w:pPr>
+        <w:rPr>
+          <w:rFonts w:ascii="Abadi" w:hAnsi="Abadi"/>
+        </w:rPr>
+      </w:pPr>
+    </w:p>
+    <w:p>
+      <w:pPr>
+        <w:rPr>
+          <w:rFonts w:ascii="Abadi" w:hAnsi="Abadi"/>
+        </w:rPr>
+      </w:pPr>
+      <w:r>
+        <w:rPr>
+          <w:rFonts w:ascii="Abadi" w:hAnsi="Abadi"/>
+        </w:rPr>
+        <w:t>Lesson 1</w:t>
+      </w:r>
+      <w:r>
+        <w:rPr>
+          <w:rFonts w:ascii="Abadi" w:hAnsi="Abadi"/>
+        </w:rPr>
+        <w:t>4</w:t>
+      </w:r>
+      <w:r>
+        <w:rPr>
+          <w:rFonts w:ascii="Abadi" w:hAnsi="Abadi"/>
+        </w:rPr>
+        <w:t xml:space="preserve">: </w:t>
+      </w:r>
+      <w:r>
+        <w:rPr>
+          <w:rFonts w:ascii="Abadi" w:hAnsi="Abadi"/>
+        </w:rPr>
+        <w:t>Generics</w:t>
+      </w:r>
+      <w:r>
+        <w:rPr>
+          <w:rFonts w:ascii="Abadi" w:hAnsi="Abadi"/>
+        </w:rPr>
+        <w:t xml:space="preserve"> (Part 1)</w:t>
+      </w:r>
+      <w:r>
+        <w:rPr>
+          <w:rFonts w:ascii="Abadi" w:hAnsi="Abadi"/>
+        </w:rPr>
+        <w:t xml:space="preserve"> </w:t>
+      </w:r>
+      <w:r>
+        <w:rPr>
+          <w:rFonts w:ascii="Abadi" w:hAnsi="Abadi"/>
+        </w:rPr>
+        <w:t>–</w:t>
+      </w:r>
+      <w:r>
+        <w:rPr>
+          <w:rFonts w:ascii="Abadi" w:hAnsi="Abadi"/>
+        </w:rPr>
+        <w:t xml:space="preserve"> </w:t>
+      </w:r>
+      <w:r>
+        <w:rPr>
+          <w:rFonts w:ascii="Abadi" w:hAnsi="Abadi"/>
+        </w:rPr>
+        <w:t>10.1</w:t>
       </w:r>
     </w:p>
     <w:p>
@@ -743,39 +749,7 @@
         <w:rPr>
           <w:rFonts w:ascii="Abadi" w:hAnsi="Abadi"/>
         </w:rPr>
-        <w:t>Syntax</w:t>
-      </w:r>
-    </w:p>
-    <w:p>
-      <w:pPr>
-        <w:rPr>
-          <w:rFonts w:ascii="Abadi" w:hAnsi="Abadi"/>
-        </w:rPr>
-      </w:pPr>
-    </w:p>
-    <w:p>
-      <w:pPr>
-        <w:rPr>
-          <w:rFonts w:ascii="Abadi" w:hAnsi="Abadi"/>
-        </w:rPr>
-      </w:pPr>
-      <w:r>
-        <w:rPr>
-          <w:rFonts w:ascii="Abadi" w:hAnsi="Abadi"/>
-        </w:rPr>
-        <w:t>Lesson 1</w:t>
-      </w:r>
-      <w:r>
-        <w:rPr>
-          <w:rFonts w:ascii="Abadi" w:hAnsi="Abadi"/>
-        </w:rPr>
-        <w:t>5: Generics (Part 2)</w:t>
-      </w:r>
-      <w:r>
-        <w:rPr>
-          <w:rFonts w:ascii="Abadi" w:hAnsi="Abadi"/>
-        </w:rPr>
-        <w:t xml:space="preserve"> – (10.1 &amp; Google)</w:t>
+        <w:t>WTF is a Generic</w:t>
       </w:r>
     </w:p>
     <w:p>
@@ -793,7 +767,39 @@
         <w:rPr>
           <w:rFonts w:ascii="Abadi" w:hAnsi="Abadi"/>
         </w:rPr>
-        <w:t xml:space="preserve">Uses </w:t>
+        <w:t>Syntax</w:t>
+      </w:r>
+    </w:p>
+    <w:p>
+      <w:pPr>
+        <w:rPr>
+          <w:rFonts w:ascii="Abadi" w:hAnsi="Abadi"/>
+        </w:rPr>
+      </w:pPr>
+    </w:p>
+    <w:p>
+      <w:pPr>
+        <w:rPr>
+          <w:rFonts w:ascii="Abadi" w:hAnsi="Abadi"/>
+        </w:rPr>
+      </w:pPr>
+      <w:r>
+        <w:rPr>
+          <w:rFonts w:ascii="Abadi" w:hAnsi="Abadi"/>
+        </w:rPr>
+        <w:t>Lesson 1</w:t>
+      </w:r>
+      <w:r>
+        <w:rPr>
+          <w:rFonts w:ascii="Abadi" w:hAnsi="Abadi"/>
+        </w:rPr>
+        <w:t>5: Generics (Part 2)</w:t>
+      </w:r>
+      <w:r>
+        <w:rPr>
+          <w:rFonts w:ascii="Abadi" w:hAnsi="Abadi"/>
+        </w:rPr>
+        <w:t xml:space="preserve"> – (10.1 &amp; Google)</w:t>
       </w:r>
     </w:p>
     <w:p>
@@ -811,69 +817,7 @@
         <w:rPr>
           <w:rFonts w:ascii="Abadi" w:hAnsi="Abadi"/>
         </w:rPr>
-        <w:t>Practice</w:t>
-      </w:r>
-    </w:p>
-    <w:p>
-      <w:pPr>
-        <w:rPr>
-          <w:rFonts w:ascii="Abadi" w:hAnsi="Abadi"/>
-        </w:rPr>
-      </w:pPr>
-    </w:p>
-    <w:p>
-      <w:pPr>
-        <w:rPr>
-          <w:rFonts w:ascii="Abadi" w:hAnsi="Abadi"/>
-        </w:rPr>
-      </w:pPr>
-      <w:r>
-        <w:rPr>
-          <w:rFonts w:ascii="Abadi" w:hAnsi="Abadi"/>
-        </w:rPr>
-        <w:t>Lesson 1</w:t>
-      </w:r>
-      <w:r>
-        <w:rPr>
-          <w:rFonts w:ascii="Abadi" w:hAnsi="Abadi"/>
-        </w:rPr>
-        <w:t>6</w:t>
-      </w:r>
-      <w:r>
-        <w:rPr>
-          <w:rFonts w:ascii="Abadi" w:hAnsi="Abadi"/>
-        </w:rPr>
-        <w:t>: Traits</w:t>
-      </w:r>
-      <w:r>
-        <w:rPr>
-          <w:rFonts w:ascii="Abadi" w:hAnsi="Abadi"/>
-        </w:rPr>
-        <w:t xml:space="preserve"> (Part 1)</w:t>
-      </w:r>
-      <w:r>
-        <w:rPr>
-          <w:rFonts w:ascii="Abadi" w:hAnsi="Abadi"/>
-        </w:rPr>
-        <w:t xml:space="preserve"> </w:t>
-      </w:r>
-      <w:r>
-        <w:rPr>
-          <w:rFonts w:ascii="Abadi" w:hAnsi="Abadi"/>
-        </w:rPr>
-        <w:t>–</w:t>
-      </w:r>
-      <w:r>
-        <w:rPr>
-          <w:rFonts w:ascii="Abadi" w:hAnsi="Abadi"/>
-        </w:rPr>
-        <w:t xml:space="preserve"> </w:t>
-      </w:r>
-      <w:r>
-        <w:rPr>
-          <w:rFonts w:ascii="Abadi" w:hAnsi="Abadi"/>
-        </w:rPr>
-        <w:t>10.2</w:t>
+        <w:t xml:space="preserve">Uses </w:t>
       </w:r>
     </w:p>
     <w:p>
@@ -891,7 +835,69 @@
         <w:rPr>
           <w:rFonts w:ascii="Abadi" w:hAnsi="Abadi"/>
         </w:rPr>
-        <w:t>What is a Trait?</w:t>
+        <w:t>Practice</w:t>
+      </w:r>
+    </w:p>
+    <w:p>
+      <w:pPr>
+        <w:rPr>
+          <w:rFonts w:ascii="Abadi" w:hAnsi="Abadi"/>
+        </w:rPr>
+      </w:pPr>
+    </w:p>
+    <w:p>
+      <w:pPr>
+        <w:rPr>
+          <w:rFonts w:ascii="Abadi" w:hAnsi="Abadi"/>
+        </w:rPr>
+      </w:pPr>
+      <w:r>
+        <w:rPr>
+          <w:rFonts w:ascii="Abadi" w:hAnsi="Abadi"/>
+        </w:rPr>
+        <w:t>Lesson 1</w:t>
+      </w:r>
+      <w:r>
+        <w:rPr>
+          <w:rFonts w:ascii="Abadi" w:hAnsi="Abadi"/>
+        </w:rPr>
+        <w:t>6</w:t>
+      </w:r>
+      <w:r>
+        <w:rPr>
+          <w:rFonts w:ascii="Abadi" w:hAnsi="Abadi"/>
+        </w:rPr>
+        <w:t>: Traits</w:t>
+      </w:r>
+      <w:r>
+        <w:rPr>
+          <w:rFonts w:ascii="Abadi" w:hAnsi="Abadi"/>
+        </w:rPr>
+        <w:t xml:space="preserve"> (Part 1)</w:t>
+      </w:r>
+      <w:r>
+        <w:rPr>
+          <w:rFonts w:ascii="Abadi" w:hAnsi="Abadi"/>
+        </w:rPr>
+        <w:t xml:space="preserve"> </w:t>
+      </w:r>
+      <w:r>
+        <w:rPr>
+          <w:rFonts w:ascii="Abadi" w:hAnsi="Abadi"/>
+        </w:rPr>
+        <w:t>–</w:t>
+      </w:r>
+      <w:r>
+        <w:rPr>
+          <w:rFonts w:ascii="Abadi" w:hAnsi="Abadi"/>
+        </w:rPr>
+        <w:t xml:space="preserve"> </w:t>
+      </w:r>
+      <w:r>
+        <w:rPr>
+          <w:rFonts w:ascii="Abadi" w:hAnsi="Abadi"/>
+        </w:rPr>
+        <w:t>10.2</w:t>
       </w:r>
     </w:p>
     <w:p>
@@ -909,6 +915,24 @@
         <w:rPr>
           <w:rFonts w:ascii="Abadi" w:hAnsi="Abadi"/>
         </w:rPr>
+        <w:t>What is a Trait?</w:t>
+      </w:r>
+    </w:p>
+    <w:p>
+      <w:pPr>
+        <w:pStyle w:val="ListParagraph"/>
+        <w:numPr>
+          <w:ilvl w:val="0"/>
+          <w:numId w:val="13"/>
+        </w:numPr>
+        <w:rPr>
+          <w:rFonts w:ascii="Abadi" w:hAnsi="Abadi"/>
+        </w:rPr>
+      </w:pPr>
+      <w:r>
+        <w:rPr>
+          <w:rFonts w:ascii="Abadi" w:hAnsi="Abadi"/>
+        </w:rPr>
         <w:t>Syntax</w:t>
       </w:r>
     </w:p>
@@ -929,7 +953,6 @@
         <w:rPr>
           <w:rFonts w:ascii="Abadi" w:hAnsi="Abadi"/>
         </w:rPr>
-        <w:lastRenderedPageBreak/>
         <w:t>Lesson 1</w:t>
       </w:r>
       <w:r>
@@ -1184,7 +1207,7 @@
 </file>
 
 <file path=word/numbering.xml><?xml version="1.0" encoding="utf-8"?>
-<w:numbering xmlns:wpc="http://schemas.microsoft.com/office/word/2010/wordprocessingCanvas" xmlns:cx="http://schemas.microsoft.com/office/drawing/2014/chartex" xmlns:cx1="http://schemas.microsoft.com/office/drawing/2015/9/8/chartex" xmlns:cx2="http://schemas.microsoft.com/office/drawing/2015/10/21/chartex" xmlns:cx3="http://schemas.microsoft.com/office/drawing/2016/5/9/chartex" xmlns:cx4="http://schemas.microsoft.com/office/drawing/2016/5/10/chartex" xmlns:cx5="http://schemas.microsoft.com/office/drawing/2016/5/11/chartex" xmlns:cx6="http://schemas.microsoft.com/office/drawing/2016/5/12/chartex" xmlns:cx7="http://schemas.microsoft.com/office/drawing/2016/5/13/chartex" xmlns:cx8="http://schemas.microsoft.com/office/drawing/2016/5/14/chartex" xmlns:mc="http://schemas.openxmlformats.org/markup-compatibility/2006" xmlns:aink="http://schemas.microsoft.com/office/drawing/2016/ink" xmlns:am3d="http://schemas.microsoft.com/office/drawing/2017/model3d" xmlns:o="urn:schemas-microsoft-com:office:office" xmlns:oel="http://schemas.microsoft.com/office/2019/extlst" xmlns:r="http://schemas.openxmlformats.org/officeDocument/2006/relationships" xmlns:m="http://schemas.openxmlformats.org/officeDocument/2006/math" xmlns:v="urn:schemas-microsoft-com:vml" xmlns:wp14="http://schemas.microsoft.com/office/word/2010/wordprocessingDrawing" xmlns:wp="http://schemas.openxmlformats.org/drawingml/2006/wordprocessingDrawing" xmlns:w10="urn:schemas-microsoft-com:office:word" xmlns:w="http://schemas.openxmlformats.org/wordprocessingml/2006/main" xmlns:w14="http://schemas.microsoft.com/office/word/2010/wordml" xmlns:w15="http://schemas.microsoft.com/office/word/2012/wordml" xmlns:w16cex="http://schemas.microsoft.com/office/word/2018/wordml/cex" xmlns:w16cid="http://schemas.microsoft.com/office/word/2016/wordml/cid" xmlns:w16="http://schemas.microsoft.com/office/word/2018/wordml" xmlns:w16sdtdh="http://schemas.microsoft.com/office/word/2020/wordml/sdtdatahash" xmlns:w16se="http://schemas.microsoft.com/office/word/2015/wordml/symex" xmlns:wpg="http://schemas.microsoft.com/office/word/2010/wordprocessingGroup" xmlns:wpi="http://schemas.microsoft.com/office/word/2010/wordprocessingInk" xmlns:wne="http://schemas.microsoft.com/office/word/2006/wordml" xmlns:wps="http://schemas.microsoft.com/office/word/2010/wordprocessingShape" mc:Ignorable="w14 w15 w16se w16cid w16 w16cex w16sdtdh wp14">
+<w:numbering xmlns:wpc="http://schemas.microsoft.com/office/word/2010/wordprocessingCanvas" xmlns:cx="http://schemas.microsoft.com/office/drawing/2014/chartex" xmlns:cx1="http://schemas.microsoft.com/office/drawing/2015/9/8/chartex" xmlns:cx2="http://schemas.microsoft.com/office/drawing/2015/10/21/chartex" xmlns:cx3="http://schemas.microsoft.com/office/drawing/2016/5/9/chartex" xmlns:cx4="http://schemas.microsoft.com/office/drawing/2016/5/10/chartex" xmlns:cx5="http://schemas.microsoft.com/office/drawing/2016/5/11/chartex" xmlns:cx6="http://schemas.microsoft.com/office/drawing/2016/5/12/chartex" xmlns:cx7="http://schemas.microsoft.com/office/drawing/2016/5/13/chartex" xmlns:cx8="http://schemas.microsoft.com/office/drawing/2016/5/14/chartex" xmlns:mc="http://schemas.openxmlformats.org/markup-compatibility/2006" xmlns:aink="http://schemas.microsoft.com/office/drawing/2016/ink" xmlns:am3d="http://schemas.microsoft.com/office/drawing/2017/model3d" xmlns:o="urn:schemas-microsoft-com:office:office" xmlns:oel="http://schemas.microsoft.com/office/2019/extlst" xmlns:r="http://schemas.openxmlformats.org/officeDocument/2006/relationships" xmlns:m="http://schemas.openxmlformats.org/officeDocument/2006/math" xmlns:v="urn:schemas-microsoft-com:vml" xmlns:wp14="http://schemas.microsoft.com/office/word/2010/wordprocessingDrawing" xmlns:wp="http://schemas.openxmlformats.org/drawingml/2006/wordprocessingDrawing" xmlns:w10="urn:schemas-microsoft-com:office:word" xmlns:w="http://schemas.openxmlformats.org/wordprocessingml/2006/main" xmlns:w14="http://schemas.microsoft.com/office/word/2010/wordml" xmlns:w15="http://schemas.microsoft.com/office/word/2012/wordml" xmlns:w16cex="http://schemas.microsoft.com/office/word/2018/wordml/cex" xmlns:w16cid="http://schemas.microsoft.com/office/word/2016/wordml/cid" xmlns:w16="http://schemas.microsoft.com/office/word/2018/wordml" xmlns:w16du="http://schemas.microsoft.com/office/word/2023/wordml/word16du" xmlns:w16sdtdh="http://schemas.microsoft.com/office/word/2020/wordml/sdtdatahash" xmlns:w16se="http://schemas.microsoft.com/office/word/2015/wordml/symex" xmlns:wpg="http://schemas.microsoft.com/office/word/2010/wordprocessingGroup" xmlns:wpi="http://schemas.microsoft.com/office/word/2010/wordprocessingInk" xmlns:wne="http://schemas.microsoft.com/office/word/2006/wordml" xmlns:wps="http://schemas.microsoft.com/office/word/2010/wordprocessingShape" mc:Ignorable="w14 w15 w16se w16cid w16 w16cex w16sdtdh w16du wp14">
   <w:abstractNum w:abstractNumId="0" w15:restartNumberingAfterBreak="0">
     <w:nsid w:val="0039443F"/>
     <w:multiLevelType w:val="hybridMultilevel"/>
@@ -2571,7 +2594,7 @@
 </file>
 
 <file path=word/styles.xml><?xml version="1.0" encoding="utf-8"?>
-<w:styles xmlns:mc="http://schemas.openxmlformats.org/markup-compatibility/2006" xmlns:r="http://schemas.openxmlformats.org/officeDocument/2006/relationships" xmlns:w="http://schemas.openxmlformats.org/wordprocessingml/2006/main" xmlns:w14="http://schemas.microsoft.com/office/word/2010/wordml" xmlns:w15="http://schemas.microsoft.com/office/word/2012/wordml" xmlns:w16cex="http://schemas.microsoft.com/office/word/2018/wordml/cex" xmlns:w16cid="http://schemas.microsoft.com/office/word/2016/wordml/cid" xmlns:w16="http://schemas.microsoft.com/office/word/2018/wordml" xmlns:w16sdtdh="http://schemas.microsoft.com/office/word/2020/wordml/sdtdatahash" xmlns:w16se="http://schemas.microsoft.com/office/word/2015/wordml/symex" mc:Ignorable="w14 w15 w16se w16cid w16 w16cex w16sdtdh">
+<w:styles xmlns:mc="http://schemas.openxmlformats.org/markup-compatibility/2006" xmlns:r="http://schemas.openxmlformats.org/officeDocument/2006/relationships" xmlns:w="http://schemas.openxmlformats.org/wordprocessingml/2006/main" xmlns:w14="http://schemas.microsoft.com/office/word/2010/wordml" xmlns:w15="http://schemas.microsoft.com/office/word/2012/wordml" xmlns:w16cex="http://schemas.microsoft.com/office/word/2018/wordml/cex" xmlns:w16cid="http://schemas.microsoft.com/office/word/2016/wordml/cid" xmlns:w16="http://schemas.microsoft.com/office/word/2018/wordml" xmlns:w16du="http://schemas.microsoft.com/office/word/2023/wordml/word16du" xmlns:w16sdtdh="http://schemas.microsoft.com/office/word/2020/wordml/sdtdatahash" xmlns:w16se="http://schemas.microsoft.com/office/word/2015/wordml/symex" mc:Ignorable="w14 w15 w16se w16cid w16 w16cex w16sdtdh w16du">
   <w:docDefaults>
     <w:rPrDefault>
       <w:rPr>

</xml_diff>